<commit_message>
27 June files added
</commit_message>
<xml_diff>
--- a/bootstrap/Bootstrap_Exams/Bootstrap_Exams/Bootstrap_Exam-4_R51_ANS.docx
+++ b/bootstrap/Bootstrap_Exams/Bootstrap_Exams/Bootstrap_Exam-4_R51_ANS.docx
@@ -1,6 +1,6 @@
 
 <file path=word/document.xml><?xml version="1.0" encoding="utf-8"?>
-<w:document xmlns:wpc="http://schemas.microsoft.com/office/word/2010/wordprocessingCanvas" xmlns:mc="http://schemas.openxmlformats.org/markup-compatibility/2006" xmlns:o="urn:schemas-microsoft-com:office:office" xmlns:r="http://schemas.openxmlformats.org/officeDocument/2006/relationships" xmlns:m="http://schemas.openxmlformats.org/officeDocument/2006/math" xmlns:v="urn:schemas-microsoft-com:vml" xmlns:wp14="http://schemas.microsoft.com/office/word/2010/wordprocessingDrawing" xmlns:wp="http://schemas.openxmlformats.org/drawingml/2006/wordprocessingDrawing" xmlns:w10="urn:schemas-microsoft-com:office:word" xmlns:w="http://schemas.openxmlformats.org/wordprocessingml/2006/main" xmlns:w14="http://schemas.microsoft.com/office/word/2010/wordml" xmlns:w15="http://schemas.microsoft.com/office/word/2012/wordml" xmlns:wpg="http://schemas.microsoft.com/office/word/2010/wordprocessingGroup" xmlns:wpi="http://schemas.microsoft.com/office/word/2010/wordprocessingInk" xmlns:wne="http://schemas.microsoft.com/office/word/2006/wordml" xmlns:wps="http://schemas.microsoft.com/office/word/2010/wordprocessingShape" mc:Ignorable="w14 w15 wp14">
+<w:document xmlns:wpc="http://schemas.microsoft.com/office/word/2010/wordprocessingCanvas" xmlns:cx="http://schemas.microsoft.com/office/drawing/2014/chartex" xmlns:cx1="http://schemas.microsoft.com/office/drawing/2015/9/8/chartex" xmlns:cx2="http://schemas.microsoft.com/office/drawing/2015/10/21/chartex" xmlns:cx3="http://schemas.microsoft.com/office/drawing/2016/5/9/chartex" xmlns:cx4="http://schemas.microsoft.com/office/drawing/2016/5/10/chartex" xmlns:cx5="http://schemas.microsoft.com/office/drawing/2016/5/11/chartex" xmlns:cx6="http://schemas.microsoft.com/office/drawing/2016/5/12/chartex" xmlns:cx7="http://schemas.microsoft.com/office/drawing/2016/5/13/chartex" xmlns:cx8="http://schemas.microsoft.com/office/drawing/2016/5/14/chartex" xmlns:mc="http://schemas.openxmlformats.org/markup-compatibility/2006" xmlns:aink="http://schemas.microsoft.com/office/drawing/2016/ink" xmlns:am3d="http://schemas.microsoft.com/office/drawing/2017/model3d" xmlns:o="urn:schemas-microsoft-com:office:office" xmlns:oel="http://schemas.microsoft.com/office/2019/extlst" xmlns:r="http://schemas.openxmlformats.org/officeDocument/2006/relationships" xmlns:m="http://schemas.openxmlformats.org/officeDocument/2006/math" xmlns:v="urn:schemas-microsoft-com:vml" xmlns:wp14="http://schemas.microsoft.com/office/word/2010/wordprocessingDrawing" xmlns:wp="http://schemas.openxmlformats.org/drawingml/2006/wordprocessingDrawing" xmlns:w10="urn:schemas-microsoft-com:office:word" xmlns:w="http://schemas.openxmlformats.org/wordprocessingml/2006/main" xmlns:w14="http://schemas.microsoft.com/office/word/2010/wordml" xmlns:w15="http://schemas.microsoft.com/office/word/2012/wordml" xmlns:w16cex="http://schemas.microsoft.com/office/word/2018/wordml/cex" xmlns:w16cid="http://schemas.microsoft.com/office/word/2016/wordml/cid" xmlns:w16="http://schemas.microsoft.com/office/word/2018/wordml" xmlns:w16sdtdh="http://schemas.microsoft.com/office/word/2020/wordml/sdtdatahash" xmlns:w16se="http://schemas.microsoft.com/office/word/2015/wordml/symex" xmlns:wpg="http://schemas.microsoft.com/office/word/2010/wordprocessingGroup" xmlns:wpi="http://schemas.microsoft.com/office/word/2010/wordprocessingInk" xmlns:wne="http://schemas.microsoft.com/office/word/2006/wordml" xmlns:wps="http://schemas.microsoft.com/office/word/2010/wordprocessingShape" mc:Ignorable="w14 w15 w16se w16cid w16 w16cex w16sdtdh wp14">
   <w:body>
     <w:p>
       <w:pPr>
@@ -61,7 +61,21 @@
           <w:i/>
           <w:color w:val="000081"/>
         </w:rPr>
-        <w:t>Batch ID: WDPF/DPLD-A/39/01</w:t>
+        <w:t>Batch ID: WDPF/DPLD-A/</w:t>
+      </w:r>
+      <w:r>
+        <w:rPr>
+          <w:i/>
+          <w:color w:val="000081"/>
+        </w:rPr>
+        <w:t>51</w:t>
+      </w:r>
+      <w:r>
+        <w:rPr>
+          <w:i/>
+          <w:color w:val="000081"/>
+        </w:rPr>
+        <w:t>/01</w:t>
       </w:r>
       <w:r>
         <w:rPr>
@@ -145,6 +159,7 @@
           <w:color w:val="3A3A3A"/>
           <w:sz w:val="23"/>
           <w:szCs w:val="23"/>
+          <w:highlight w:val="yellow"/>
         </w:rPr>
       </w:pPr>
       <w:r>
@@ -153,6 +168,7 @@
           <w:color w:val="3A3A3A"/>
           <w:sz w:val="23"/>
           <w:szCs w:val="23"/>
+          <w:highlight w:val="yellow"/>
         </w:rPr>
         <w:t>.</w:t>
       </w:r>
@@ -163,6 +179,7 @@
           <w:color w:val="3A3A3A"/>
           <w:sz w:val="23"/>
           <w:szCs w:val="23"/>
+          <w:highlight w:val="yellow"/>
         </w:rPr>
         <w:t>img</w:t>
       </w:r>
@@ -173,6 +190,7 @@
           <w:color w:val="3A3A3A"/>
           <w:sz w:val="23"/>
           <w:szCs w:val="23"/>
+          <w:highlight w:val="yellow"/>
         </w:rPr>
         <w:t>-rounded</w:t>
       </w:r>
@@ -191,7 +209,6 @@
           <w:color w:val="3A3A3A"/>
           <w:sz w:val="23"/>
           <w:szCs w:val="23"/>
-          <w:highlight w:val="yellow"/>
         </w:rPr>
       </w:pPr>
       <w:r>
@@ -203,7 +220,6 @@
           <w:color w:val="3A3A3A"/>
           <w:sz w:val="23"/>
           <w:szCs w:val="23"/>
-          <w:highlight w:val="yellow"/>
           <w:bdr w:val="none" w:sz="0" w:space="0" w:color="auto" w:frame="1"/>
         </w:rPr>
         <w:t>.</w:t>
@@ -218,7 +234,6 @@
           <w:color w:val="3A3A3A"/>
           <w:sz w:val="23"/>
           <w:szCs w:val="23"/>
-          <w:highlight w:val="yellow"/>
           <w:bdr w:val="none" w:sz="0" w:space="0" w:color="auto" w:frame="1"/>
         </w:rPr>
         <w:t>img</w:t>
@@ -233,7 +248,6 @@
           <w:color w:val="3A3A3A"/>
           <w:sz w:val="23"/>
           <w:szCs w:val="23"/>
-          <w:highlight w:val="yellow"/>
           <w:bdr w:val="none" w:sz="0" w:space="0" w:color="auto" w:frame="1"/>
         </w:rPr>
         <w:t>-responsive</w:t>
@@ -396,27 +410,7 @@
           <w:sz w:val="23"/>
           <w:szCs w:val="23"/>
         </w:rPr>
-        <w:t>.</w:t>
-      </w:r>
-      <w:proofErr w:type="spellStart"/>
-      <w:r>
-        <w:rPr>
-          <w:rFonts w:ascii="Segoe UI" w:hAnsi="Segoe UI" w:cs="Segoe UI"/>
-          <w:color w:val="3A3A3A"/>
-          <w:sz w:val="23"/>
-          <w:szCs w:val="23"/>
-        </w:rPr>
-        <w:t>lg</w:t>
-      </w:r>
-      <w:proofErr w:type="spellEnd"/>
-      <w:r>
-        <w:rPr>
-          <w:rFonts w:ascii="Segoe UI" w:hAnsi="Segoe UI" w:cs="Segoe UI"/>
-          <w:color w:val="3A3A3A"/>
-          <w:sz w:val="23"/>
-          <w:szCs w:val="23"/>
-        </w:rPr>
-        <w:t>, .</w:t>
+        <w:t>.lg, .</w:t>
       </w:r>
       <w:proofErr w:type="spellStart"/>
       <w:r>
@@ -454,29 +448,7 @@
           <w:szCs w:val="23"/>
           <w:highlight w:val="yellow"/>
         </w:rPr>
-        <w:t>.pagination-</w:t>
-      </w:r>
-      <w:proofErr w:type="spellStart"/>
-      <w:r>
-        <w:rPr>
-          <w:rFonts w:ascii="Segoe UI" w:hAnsi="Segoe UI" w:cs="Segoe UI"/>
-          <w:color w:val="3A3A3A"/>
-          <w:sz w:val="23"/>
-          <w:szCs w:val="23"/>
-          <w:highlight w:val="yellow"/>
-        </w:rPr>
-        <w:t>lg</w:t>
-      </w:r>
-      <w:proofErr w:type="spellEnd"/>
-      <w:r>
-        <w:rPr>
-          <w:rFonts w:ascii="Segoe UI" w:hAnsi="Segoe UI" w:cs="Segoe UI"/>
-          <w:color w:val="3A3A3A"/>
-          <w:sz w:val="23"/>
-          <w:szCs w:val="23"/>
-          <w:highlight w:val="yellow"/>
-        </w:rPr>
-        <w:t>, .pagination-</w:t>
+        <w:t>.pagination-lg, .pagination-</w:t>
       </w:r>
       <w:proofErr w:type="spellStart"/>
       <w:r>
@@ -513,27 +485,7 @@
           <w:sz w:val="23"/>
           <w:szCs w:val="23"/>
         </w:rPr>
-        <w:t>.menu-</w:t>
-      </w:r>
-      <w:proofErr w:type="spellStart"/>
-      <w:r>
-        <w:rPr>
-          <w:rFonts w:ascii="Segoe UI" w:hAnsi="Segoe UI" w:cs="Segoe UI"/>
-          <w:color w:val="3A3A3A"/>
-          <w:sz w:val="23"/>
-          <w:szCs w:val="23"/>
-        </w:rPr>
-        <w:t>lg</w:t>
-      </w:r>
-      <w:proofErr w:type="spellEnd"/>
-      <w:r>
-        <w:rPr>
-          <w:rFonts w:ascii="Segoe UI" w:hAnsi="Segoe UI" w:cs="Segoe UI"/>
-          <w:color w:val="3A3A3A"/>
-          <w:sz w:val="23"/>
-          <w:szCs w:val="23"/>
-        </w:rPr>
-        <w:t>, .menu-</w:t>
+        <w:t>.menu-lg, .menu-</w:t>
       </w:r>
       <w:proofErr w:type="spellStart"/>
       <w:r>
@@ -595,27 +547,7 @@
           <w:sz w:val="22"/>
           <w:szCs w:val="22"/>
         </w:rPr>
-        <w:t xml:space="preserve">Which of the following is correct about Bootstrap </w:t>
-      </w:r>
-      <w:proofErr w:type="spellStart"/>
-      <w:r>
-        <w:rPr>
-          <w:b/>
-          <w:bCs/>
-          <w:sz w:val="22"/>
-          <w:szCs w:val="22"/>
-        </w:rPr>
-        <w:t>jumbotron</w:t>
-      </w:r>
-      <w:proofErr w:type="spellEnd"/>
-      <w:r>
-        <w:rPr>
-          <w:b/>
-          <w:bCs/>
-          <w:sz w:val="22"/>
-          <w:szCs w:val="22"/>
-        </w:rPr>
-        <w:t>?</w:t>
+        <w:t>Which of the following is correct about Bootstrap jumbotron?</w:t>
       </w:r>
     </w:p>
     <w:p>
@@ -674,9 +606,8 @@
           <w:sz w:val="23"/>
           <w:szCs w:val="23"/>
         </w:rPr>
-        <w:t xml:space="preserve">To use the </w:t>
-      </w:r>
-      <w:proofErr w:type="spellStart"/>
+        <w:t>To use the Jumbotron: Create a container &lt;div</w:t>
+      </w:r>
       <w:r>
         <w:rPr>
           <w:rFonts w:ascii="Segoe UI" w:hAnsi="Segoe UI" w:cs="Segoe UI"/>
@@ -684,46 +615,7 @@
           <w:sz w:val="23"/>
           <w:szCs w:val="23"/>
         </w:rPr>
-        <w:t>Jumbotron</w:t>
-      </w:r>
-      <w:proofErr w:type="spellEnd"/>
-      <w:r>
-        <w:rPr>
-          <w:rFonts w:ascii="Segoe UI" w:hAnsi="Segoe UI" w:cs="Segoe UI"/>
-          <w:color w:val="3A3A3A"/>
-          <w:sz w:val="23"/>
-          <w:szCs w:val="23"/>
-        </w:rPr>
-        <w:t>: Create a container &lt;div</w:t>
-      </w:r>
-      <w:r>
-        <w:rPr>
-          <w:rFonts w:ascii="Segoe UI" w:hAnsi="Segoe UI" w:cs="Segoe UI"/>
-          <w:color w:val="3A3A3A"/>
-          <w:sz w:val="23"/>
-          <w:szCs w:val="23"/>
-        </w:rPr>
-        <w:t>&gt; with the class of .</w:t>
-      </w:r>
-      <w:proofErr w:type="spellStart"/>
-      <w:r>
-        <w:rPr>
-          <w:rFonts w:ascii="Segoe UI" w:hAnsi="Segoe UI" w:cs="Segoe UI"/>
-          <w:color w:val="3A3A3A"/>
-          <w:sz w:val="23"/>
-          <w:szCs w:val="23"/>
-        </w:rPr>
-        <w:t>jumbotron</w:t>
-      </w:r>
-      <w:proofErr w:type="spellEnd"/>
-      <w:r>
-        <w:rPr>
-          <w:rFonts w:ascii="Segoe UI" w:hAnsi="Segoe UI" w:cs="Segoe UI"/>
-          <w:color w:val="3A3A3A"/>
-          <w:sz w:val="23"/>
-          <w:szCs w:val="23"/>
-        </w:rPr>
-        <w:t>.</w:t>
+        <w:t>&gt; with the class of .jumbotron.</w:t>
       </w:r>
     </w:p>
     <w:p>
@@ -1156,10 +1048,96 @@
           <w:szCs w:val="23"/>
           <w:highlight w:val="yellow"/>
         </w:rPr>
-        <w:t xml:space="preserve"> with a valid URL is added, it will load that</w:t>
-      </w:r>
-      <w:bookmarkStart w:id="0" w:name="_GoBack"/>
-      <w:bookmarkEnd w:id="0"/>
+        <w:t xml:space="preserve"> with a valid URL is added, it will load that content.</w:t>
+      </w:r>
+    </w:p>
+    <w:p>
+      <w:pPr>
+        <w:shd w:val="clear" w:color="auto" w:fill="FFFFFF"/>
+        <w:ind w:left="720"/>
+        <w:textAlignment w:val="baseline"/>
+        <w:rPr>
+          <w:rFonts w:ascii="Segoe UI" w:hAnsi="Segoe UI" w:cs="Segoe UI"/>
+          <w:color w:val="3A3A3A"/>
+          <w:sz w:val="23"/>
+          <w:szCs w:val="23"/>
+          <w:highlight w:val="yellow"/>
+        </w:rPr>
+      </w:pPr>
+    </w:p>
+    <w:p>
+      <w:pPr>
+        <w:pStyle w:val="ListParagraph"/>
+        <w:numPr>
+          <w:ilvl w:val="0"/>
+          <w:numId w:val="51"/>
+        </w:numPr>
+        <w:spacing w:line="276" w:lineRule="auto"/>
+        <w:rPr>
+          <w:b/>
+          <w:sz w:val="22"/>
+          <w:szCs w:val="22"/>
+        </w:rPr>
+      </w:pPr>
+      <w:r>
+        <w:rPr>
+          <w:b/>
+          <w:sz w:val="22"/>
+          <w:szCs w:val="22"/>
+        </w:rPr>
+        <w:t>Which of the following is correct about data-trigger Data attribute of popover Plugin?</w:t>
+      </w:r>
+    </w:p>
+    <w:p>
+      <w:pPr>
+        <w:numPr>
+          <w:ilvl w:val="0"/>
+          <w:numId w:val="81"/>
+        </w:numPr>
+        <w:shd w:val="clear" w:color="auto" w:fill="FFFFFF"/>
+        <w:textAlignment w:val="baseline"/>
+        <w:rPr>
+          <w:rFonts w:ascii="Segoe UI" w:hAnsi="Segoe UI" w:cs="Segoe UI"/>
+          <w:color w:val="3A3A3A"/>
+          <w:sz w:val="23"/>
+          <w:szCs w:val="23"/>
+        </w:rPr>
+      </w:pPr>
+      <w:r>
+        <w:rPr>
+          <w:rFonts w:ascii="Segoe UI" w:hAnsi="Segoe UI" w:cs="Segoe UI"/>
+          <w:color w:val="3A3A3A"/>
+          <w:sz w:val="23"/>
+          <w:szCs w:val="23"/>
+        </w:rPr>
+        <w:t>Sets the default title value if the</w:t>
+      </w:r>
+      <w:r>
+        <w:rPr>
+          <w:rFonts w:ascii="Segoe UI" w:hAnsi="Segoe UI" w:cs="Segoe UI"/>
+          <w:color w:val="3A3A3A"/>
+          <w:sz w:val="23"/>
+          <w:szCs w:val="23"/>
+        </w:rPr>
+        <w:t xml:space="preserve"> title attribute isn’t present.</w:t>
+      </w:r>
+    </w:p>
+    <w:p>
+      <w:pPr>
+        <w:numPr>
+          <w:ilvl w:val="0"/>
+          <w:numId w:val="81"/>
+        </w:numPr>
+        <w:shd w:val="clear" w:color="auto" w:fill="FFFFFF"/>
+        <w:textAlignment w:val="baseline"/>
+        <w:rPr>
+          <w:rFonts w:ascii="Segoe UI" w:hAnsi="Segoe UI" w:cs="Segoe UI"/>
+          <w:color w:val="3A3A3A"/>
+          <w:sz w:val="23"/>
+          <w:szCs w:val="23"/>
+          <w:highlight w:val="yellow"/>
+        </w:rPr>
+      </w:pPr>
       <w:r>
         <w:rPr>
           <w:rFonts w:ascii="Segoe UI" w:hAnsi="Segoe UI" w:cs="Segoe UI"/>
@@ -1169,20 +1147,89 @@
           <w:szCs w:val="23"/>
           <w:highlight w:val="yellow"/>
         </w:rPr>
-        <w:t xml:space="preserve"> content.</w:t>
+        <w:t>Defines how the popover is triggered.</w:t>
       </w:r>
     </w:p>
     <w:p>
       <w:pPr>
+        <w:numPr>
+          <w:ilvl w:val="0"/>
+          <w:numId w:val="81"/>
+        </w:numPr>
         <w:shd w:val="clear" w:color="auto" w:fill="FFFFFF"/>
-        <w:ind w:left="720"/>
         <w:textAlignment w:val="baseline"/>
         <w:rPr>
           <w:rFonts w:ascii="Segoe UI" w:hAnsi="Segoe UI" w:cs="Segoe UI"/>
           <w:color w:val="3A3A3A"/>
           <w:sz w:val="23"/>
           <w:szCs w:val="23"/>
-          <w:highlight w:val="yellow"/>
+        </w:rPr>
+      </w:pPr>
+      <w:r>
+        <w:rPr>
+          <w:rFonts w:ascii="Segoe UI" w:hAnsi="Segoe UI" w:cs="Segoe UI"/>
+          <w:color w:val="3A3A3A"/>
+          <w:sz w:val="23"/>
+          <w:szCs w:val="23"/>
+        </w:rPr>
+        <w:t>Defines default content value if data-</w:t>
+      </w:r>
+      <w:r>
+        <w:rPr>
+          <w:rFonts w:ascii="Segoe UI" w:hAnsi="Segoe UI" w:cs="Segoe UI"/>
+          <w:color w:val="3A3A3A"/>
+          <w:sz w:val="23"/>
+          <w:szCs w:val="23"/>
+        </w:rPr>
+        <w:t>content attribute isn’t present</w:t>
+      </w:r>
+    </w:p>
+    <w:p>
+      <w:pPr>
+        <w:numPr>
+          <w:ilvl w:val="0"/>
+          <w:numId w:val="81"/>
+        </w:numPr>
+        <w:shd w:val="clear" w:color="auto" w:fill="FFFFFF"/>
+        <w:textAlignment w:val="baseline"/>
+        <w:rPr>
+          <w:rFonts w:ascii="Segoe UI" w:hAnsi="Segoe UI" w:cs="Segoe UI"/>
+          <w:color w:val="3A3A3A"/>
+          <w:sz w:val="23"/>
+          <w:szCs w:val="23"/>
+        </w:rPr>
+      </w:pPr>
+      <w:r>
+        <w:rPr>
+          <w:rFonts w:ascii="Segoe UI" w:hAnsi="Segoe UI" w:cs="Segoe UI"/>
+          <w:color w:val="3A3A3A"/>
+          <w:sz w:val="23"/>
+          <w:szCs w:val="23"/>
+        </w:rPr>
+        <w:t xml:space="preserve">Delays showing and hiding the popover in </w:t>
+      </w:r>
+      <w:proofErr w:type="spellStart"/>
+      <w:r>
+        <w:rPr>
+          <w:rFonts w:ascii="Segoe UI" w:hAnsi="Segoe UI" w:cs="Segoe UI"/>
+          <w:color w:val="3A3A3A"/>
+          <w:sz w:val="23"/>
+          <w:szCs w:val="23"/>
+        </w:rPr>
+        <w:t>ms.</w:t>
+      </w:r>
+      <w:proofErr w:type="spellEnd"/>
+    </w:p>
+    <w:p>
+      <w:pPr>
+        <w:shd w:val="clear" w:color="auto" w:fill="FFFFFF"/>
+        <w:ind w:left="720"/>
+        <w:textAlignment w:val="baseline"/>
+        <w:rPr>
+          <w:rFonts w:ascii="Segoe UI" w:hAnsi="Segoe UI" w:cs="Segoe UI"/>
+          <w:color w:val="3A3A3A"/>
+          <w:sz w:val="23"/>
+          <w:szCs w:val="23"/>
         </w:rPr>
       </w:pPr>
     </w:p>
@@ -1206,14 +1253,14 @@
           <w:sz w:val="22"/>
           <w:szCs w:val="22"/>
         </w:rPr>
-        <w:t>Which of the following is correct about data-trigger Data attribute of popover Plugin?</w:t>
+        <w:t>Which class indicates a dropdown menu?</w:t>
       </w:r>
     </w:p>
     <w:p>
       <w:pPr>
         <w:numPr>
           <w:ilvl w:val="0"/>
-          <w:numId w:val="81"/>
+          <w:numId w:val="80"/>
         </w:numPr>
         <w:shd w:val="clear" w:color="auto" w:fill="FFFFFF"/>
         <w:textAlignment w:val="baseline"/>
@@ -1231,23 +1278,39 @@
           <w:sz w:val="23"/>
           <w:szCs w:val="23"/>
         </w:rPr>
-        <w:t>Sets the default title value if the</w:t>
-      </w:r>
-      <w:r>
+        <w:t>dropdown-list</w:t>
+      </w:r>
+    </w:p>
+    <w:p>
+      <w:pPr>
+        <w:numPr>
+          <w:ilvl w:val="0"/>
+          <w:numId w:val="80"/>
+        </w:numPr>
+        <w:shd w:val="clear" w:color="auto" w:fill="FFFFFF"/>
+        <w:textAlignment w:val="baseline"/>
         <w:rPr>
           <w:rFonts w:ascii="Segoe UI" w:hAnsi="Segoe UI" w:cs="Segoe UI"/>
           <w:color w:val="3A3A3A"/>
           <w:sz w:val="23"/>
           <w:szCs w:val="23"/>
         </w:rPr>
-        <w:t xml:space="preserve"> title attribute isn’t present.</w:t>
+      </w:pPr>
+      <w:r>
+        <w:rPr>
+          <w:rFonts w:ascii="Segoe UI" w:hAnsi="Segoe UI" w:cs="Segoe UI"/>
+          <w:color w:val="3A3A3A"/>
+          <w:sz w:val="23"/>
+          <w:szCs w:val="23"/>
+        </w:rPr>
+        <w:t>select</w:t>
       </w:r>
     </w:p>
     <w:p>
       <w:pPr>
         <w:numPr>
           <w:ilvl w:val="0"/>
-          <w:numId w:val="81"/>
+          <w:numId w:val="80"/>
         </w:numPr>
         <w:shd w:val="clear" w:color="auto" w:fill="FFFFFF"/>
         <w:textAlignment w:val="baseline"/>
@@ -1268,89 +1331,20 @@
           <w:szCs w:val="23"/>
           <w:highlight w:val="yellow"/>
         </w:rPr>
-        <w:t>Defines how the popover is triggered.</w:t>
+        <w:t>.dropdown</w:t>
       </w:r>
     </w:p>
     <w:p>
       <w:pPr>
-        <w:numPr>
-          <w:ilvl w:val="0"/>
-          <w:numId w:val="81"/>
-        </w:numPr>
         <w:shd w:val="clear" w:color="auto" w:fill="FFFFFF"/>
+        <w:ind w:left="720"/>
         <w:textAlignment w:val="baseline"/>
         <w:rPr>
           <w:rFonts w:ascii="Segoe UI" w:hAnsi="Segoe UI" w:cs="Segoe UI"/>
           <w:color w:val="3A3A3A"/>
           <w:sz w:val="23"/>
           <w:szCs w:val="23"/>
-        </w:rPr>
-      </w:pPr>
-      <w:r>
-        <w:rPr>
-          <w:rFonts w:ascii="Segoe UI" w:hAnsi="Segoe UI" w:cs="Segoe UI"/>
-          <w:color w:val="3A3A3A"/>
-          <w:sz w:val="23"/>
-          <w:szCs w:val="23"/>
-        </w:rPr>
-        <w:t>Defines default content value if data-</w:t>
-      </w:r>
-      <w:r>
-        <w:rPr>
-          <w:rFonts w:ascii="Segoe UI" w:hAnsi="Segoe UI" w:cs="Segoe UI"/>
-          <w:color w:val="3A3A3A"/>
-          <w:sz w:val="23"/>
-          <w:szCs w:val="23"/>
-        </w:rPr>
-        <w:t>content attribute isn’t present</w:t>
-      </w:r>
-    </w:p>
-    <w:p>
-      <w:pPr>
-        <w:numPr>
-          <w:ilvl w:val="0"/>
-          <w:numId w:val="81"/>
-        </w:numPr>
-        <w:shd w:val="clear" w:color="auto" w:fill="FFFFFF"/>
-        <w:textAlignment w:val="baseline"/>
-        <w:rPr>
-          <w:rFonts w:ascii="Segoe UI" w:hAnsi="Segoe UI" w:cs="Segoe UI"/>
-          <w:color w:val="3A3A3A"/>
-          <w:sz w:val="23"/>
-          <w:szCs w:val="23"/>
-        </w:rPr>
-      </w:pPr>
-      <w:r>
-        <w:rPr>
-          <w:rFonts w:ascii="Segoe UI" w:hAnsi="Segoe UI" w:cs="Segoe UI"/>
-          <w:color w:val="3A3A3A"/>
-          <w:sz w:val="23"/>
-          <w:szCs w:val="23"/>
-        </w:rPr>
-        <w:t xml:space="preserve">Delays showing and hiding the popover in </w:t>
-      </w:r>
-      <w:proofErr w:type="spellStart"/>
-      <w:r>
-        <w:rPr>
-          <w:rFonts w:ascii="Segoe UI" w:hAnsi="Segoe UI" w:cs="Segoe UI"/>
-          <w:color w:val="3A3A3A"/>
-          <w:sz w:val="23"/>
-          <w:szCs w:val="23"/>
-        </w:rPr>
-        <w:t>ms.</w:t>
-      </w:r>
-      <w:proofErr w:type="spellEnd"/>
-    </w:p>
-    <w:p>
-      <w:pPr>
-        <w:shd w:val="clear" w:color="auto" w:fill="FFFFFF"/>
-        <w:ind w:left="720"/>
-        <w:textAlignment w:val="baseline"/>
-        <w:rPr>
-          <w:rFonts w:ascii="Segoe UI" w:hAnsi="Segoe UI" w:cs="Segoe UI"/>
-          <w:color w:val="3A3A3A"/>
-          <w:sz w:val="23"/>
-          <w:szCs w:val="23"/>
+          <w:highlight w:val="yellow"/>
         </w:rPr>
       </w:pPr>
     </w:p>
@@ -1374,14 +1368,14 @@
           <w:sz w:val="22"/>
           <w:szCs w:val="22"/>
         </w:rPr>
-        <w:t>Which class indicates a dropdown menu?</w:t>
+        <w:t>A standard navigation tab is created with:</w:t>
       </w:r>
     </w:p>
     <w:p>
       <w:pPr>
         <w:numPr>
           <w:ilvl w:val="0"/>
-          <w:numId w:val="80"/>
+          <w:numId w:val="79"/>
         </w:numPr>
         <w:shd w:val="clear" w:color="auto" w:fill="FFFFFF"/>
         <w:textAlignment w:val="baseline"/>
@@ -1399,14 +1393,14 @@
           <w:sz w:val="23"/>
           <w:szCs w:val="23"/>
         </w:rPr>
-        <w:t>dropdown-list</w:t>
+        <w:t>&lt;ul class=”navigation-tabs”&gt;</w:t>
       </w:r>
     </w:p>
     <w:p>
       <w:pPr>
         <w:numPr>
           <w:ilvl w:val="0"/>
-          <w:numId w:val="80"/>
+          <w:numId w:val="79"/>
         </w:numPr>
         <w:shd w:val="clear" w:color="auto" w:fill="FFFFFF"/>
         <w:textAlignment w:val="baseline"/>
@@ -1420,18 +1414,244 @@
       <w:r>
         <w:rPr>
           <w:rFonts w:ascii="Segoe UI" w:hAnsi="Segoe UI" w:cs="Segoe UI"/>
+          <w:bCs/>
           <w:color w:val="3A3A3A"/>
           <w:sz w:val="23"/>
           <w:szCs w:val="23"/>
         </w:rPr>
-        <w:t>select</w:t>
+        <w:t>&lt;ul class=”nav</w:t>
+      </w:r>
+      <w:r>
+        <w:rPr>
+          <w:rFonts w:ascii="Segoe UI" w:hAnsi="Segoe UI" w:cs="Segoe UI"/>
+          <w:bCs/>
+          <w:color w:val="3A3A3A"/>
+          <w:sz w:val="23"/>
+          <w:szCs w:val="23"/>
+        </w:rPr>
+        <w:t>-</w:t>
+      </w:r>
+      <w:r>
+        <w:rPr>
+          <w:rFonts w:ascii="Segoe UI" w:hAnsi="Segoe UI" w:cs="Segoe UI"/>
+          <w:bCs/>
+          <w:color w:val="3A3A3A"/>
+          <w:sz w:val="23"/>
+          <w:szCs w:val="23"/>
+        </w:rPr>
+        <w:t>tabs”&gt;</w:t>
       </w:r>
     </w:p>
     <w:p>
       <w:pPr>
         <w:numPr>
           <w:ilvl w:val="0"/>
-          <w:numId w:val="80"/>
+          <w:numId w:val="79"/>
+        </w:numPr>
+        <w:shd w:val="clear" w:color="auto" w:fill="FFFFFF"/>
+        <w:textAlignment w:val="baseline"/>
+        <w:rPr>
+          <w:rFonts w:ascii="Segoe UI" w:hAnsi="Segoe UI" w:cs="Segoe UI"/>
+          <w:color w:val="3A3A3A"/>
+          <w:sz w:val="23"/>
+          <w:szCs w:val="23"/>
+          <w:highlight w:val="yellow"/>
+        </w:rPr>
+      </w:pPr>
+      <w:r>
+        <w:rPr>
+          <w:rFonts w:ascii="Segoe UI" w:hAnsi="Segoe UI" w:cs="Segoe UI"/>
+          <w:color w:val="3A3A3A"/>
+          <w:sz w:val="23"/>
+          <w:szCs w:val="23"/>
+          <w:highlight w:val="yellow"/>
+        </w:rPr>
+        <w:t>&lt;ul class=”nav</w:t>
+      </w:r>
+      <w:r>
+        <w:rPr>
+          <w:rFonts w:ascii="Segoe UI" w:hAnsi="Segoe UI" w:cs="Segoe UI"/>
+          <w:color w:val="3A3A3A"/>
+          <w:sz w:val="23"/>
+          <w:szCs w:val="23"/>
+          <w:highlight w:val="yellow"/>
+        </w:rPr>
+        <w:t xml:space="preserve"> </w:t>
+      </w:r>
+      <w:r>
+        <w:rPr>
+          <w:rFonts w:ascii="Segoe UI" w:hAnsi="Segoe UI" w:cs="Segoe UI"/>
+          <w:color w:val="3A3A3A"/>
+          <w:sz w:val="23"/>
+          <w:szCs w:val="23"/>
+          <w:highlight w:val="yellow"/>
+        </w:rPr>
+        <w:t>nav-tabs”&gt;</w:t>
+      </w:r>
+    </w:p>
+    <w:p>
+      <w:pPr>
+        <w:numPr>
+          <w:ilvl w:val="0"/>
+          <w:numId w:val="79"/>
+        </w:numPr>
+        <w:shd w:val="clear" w:color="auto" w:fill="FFFFFF"/>
+        <w:textAlignment w:val="baseline"/>
+        <w:rPr>
+          <w:rFonts w:ascii="Segoe UI" w:hAnsi="Segoe UI" w:cs="Segoe UI"/>
+          <w:color w:val="3A3A3A"/>
+          <w:sz w:val="23"/>
+          <w:szCs w:val="23"/>
+        </w:rPr>
+      </w:pPr>
+      <w:r>
+        <w:rPr>
+          <w:rFonts w:ascii="Segoe UI" w:hAnsi="Segoe UI" w:cs="Segoe UI"/>
+          <w:color w:val="3A3A3A"/>
+          <w:sz w:val="23"/>
+          <w:szCs w:val="23"/>
+        </w:rPr>
+        <w:t>&lt;ul class=”nav</w:t>
+      </w:r>
+      <w:r>
+        <w:rPr>
+          <w:rFonts w:ascii="Segoe UI" w:hAnsi="Segoe UI" w:cs="Segoe UI"/>
+          <w:color w:val="3A3A3A"/>
+          <w:sz w:val="23"/>
+          <w:szCs w:val="23"/>
+        </w:rPr>
+        <w:t xml:space="preserve"> </w:t>
+      </w:r>
+      <w:r>
+        <w:rPr>
+          <w:rFonts w:ascii="Segoe UI" w:hAnsi="Segoe UI" w:cs="Segoe UI"/>
+          <w:color w:val="3A3A3A"/>
+          <w:sz w:val="23"/>
+          <w:szCs w:val="23"/>
+        </w:rPr>
+        <w:t>nav-navbar”&gt;</w:t>
+      </w:r>
+    </w:p>
+    <w:p>
+      <w:pPr>
+        <w:shd w:val="clear" w:color="auto" w:fill="FFFFFF"/>
+        <w:ind w:left="720"/>
+        <w:textAlignment w:val="baseline"/>
+        <w:rPr>
+          <w:rFonts w:ascii="Segoe UI" w:hAnsi="Segoe UI" w:cs="Segoe UI"/>
+          <w:color w:val="3A3A3A"/>
+          <w:sz w:val="23"/>
+          <w:szCs w:val="23"/>
+        </w:rPr>
+      </w:pPr>
+    </w:p>
+    <w:p>
+      <w:pPr>
+        <w:pStyle w:val="ListParagraph"/>
+        <w:numPr>
+          <w:ilvl w:val="0"/>
+          <w:numId w:val="51"/>
+        </w:numPr>
+        <w:spacing w:line="276" w:lineRule="auto"/>
+        <w:rPr>
+          <w:b/>
+          <w:sz w:val="22"/>
+          <w:szCs w:val="22"/>
+        </w:rPr>
+      </w:pPr>
+      <w:r>
+        <w:rPr>
+          <w:b/>
+          <w:sz w:val="22"/>
+          <w:szCs w:val="22"/>
+        </w:rPr>
+        <w:t>A standard navigation bar is created with:</w:t>
+      </w:r>
+    </w:p>
+    <w:p>
+      <w:pPr>
+        <w:numPr>
+          <w:ilvl w:val="0"/>
+          <w:numId w:val="84"/>
+        </w:numPr>
+        <w:shd w:val="clear" w:color="auto" w:fill="FFFFFF"/>
+        <w:textAlignment w:val="baseline"/>
+        <w:rPr>
+          <w:rFonts w:ascii="Segoe UI" w:hAnsi="Segoe UI" w:cs="Segoe UI"/>
+          <w:color w:val="3A3A3A"/>
+          <w:sz w:val="23"/>
+          <w:szCs w:val="23"/>
+        </w:rPr>
+      </w:pPr>
+      <w:r>
+        <w:rPr>
+          <w:rFonts w:ascii="Segoe UI" w:hAnsi="Segoe UI" w:cs="Segoe UI"/>
+          <w:color w:val="3A3A3A"/>
+          <w:sz w:val="23"/>
+          <w:szCs w:val="23"/>
+        </w:rPr>
+        <w:t>&lt;nav class=”</w:t>
+      </w:r>
+      <w:proofErr w:type="spellStart"/>
+      <w:r>
+        <w:rPr>
+          <w:rFonts w:ascii="Segoe UI" w:hAnsi="Segoe UI" w:cs="Segoe UI"/>
+          <w:color w:val="3A3A3A"/>
+          <w:sz w:val="23"/>
+          <w:szCs w:val="23"/>
+        </w:rPr>
+        <w:t>navnavbar</w:t>
+      </w:r>
+      <w:proofErr w:type="spellEnd"/>
+      <w:r>
+        <w:rPr>
+          <w:rFonts w:ascii="Segoe UI" w:hAnsi="Segoe UI" w:cs="Segoe UI"/>
+          <w:color w:val="3A3A3A"/>
+          <w:sz w:val="23"/>
+          <w:szCs w:val="23"/>
+        </w:rPr>
+        <w:t>”&gt;</w:t>
+      </w:r>
+    </w:p>
+    <w:p>
+      <w:pPr>
+        <w:numPr>
+          <w:ilvl w:val="0"/>
+          <w:numId w:val="84"/>
+        </w:numPr>
+        <w:shd w:val="clear" w:color="auto" w:fill="FFFFFF"/>
+        <w:textAlignment w:val="baseline"/>
+        <w:rPr>
+          <w:rFonts w:ascii="Segoe UI" w:hAnsi="Segoe UI" w:cs="Segoe UI"/>
+          <w:color w:val="3A3A3A"/>
+          <w:sz w:val="23"/>
+          <w:szCs w:val="23"/>
+        </w:rPr>
+      </w:pPr>
+      <w:r>
+        <w:rPr>
+          <w:rFonts w:ascii="Segoe UI" w:hAnsi="Segoe UI" w:cs="Segoe UI"/>
+          <w:color w:val="3A3A3A"/>
+          <w:sz w:val="23"/>
+          <w:szCs w:val="23"/>
+        </w:rPr>
+        <w:t>&lt;nav</w:t>
+      </w:r>
+      <w:r>
+        <w:rPr>
+          <w:rFonts w:ascii="Segoe UI" w:hAnsi="Segoe UI" w:cs="Segoe UI"/>
+          <w:color w:val="3A3A3A"/>
+          <w:sz w:val="23"/>
+          <w:szCs w:val="23"/>
+        </w:rPr>
+        <w:t xml:space="preserve"> class=”navbar default-navbar”&gt;</w:t>
+      </w:r>
+    </w:p>
+    <w:p>
+      <w:pPr>
+        <w:numPr>
+          <w:ilvl w:val="0"/>
+          <w:numId w:val="84"/>
         </w:numPr>
         <w:shd w:val="clear" w:color="auto" w:fill="FFFFFF"/>
         <w:textAlignment w:val="baseline"/>
@@ -1452,247 +1672,7 @@
           <w:szCs w:val="23"/>
           <w:highlight w:val="yellow"/>
         </w:rPr>
-        <w:t>.dropdown</w:t>
-      </w:r>
-    </w:p>
-    <w:p>
-      <w:pPr>
-        <w:shd w:val="clear" w:color="auto" w:fill="FFFFFF"/>
-        <w:ind w:left="720"/>
-        <w:textAlignment w:val="baseline"/>
-        <w:rPr>
-          <w:rFonts w:ascii="Segoe UI" w:hAnsi="Segoe UI" w:cs="Segoe UI"/>
-          <w:color w:val="3A3A3A"/>
-          <w:sz w:val="23"/>
-          <w:szCs w:val="23"/>
-          <w:highlight w:val="yellow"/>
-        </w:rPr>
-      </w:pPr>
-    </w:p>
-    <w:p>
-      <w:pPr>
-        <w:pStyle w:val="ListParagraph"/>
-        <w:numPr>
-          <w:ilvl w:val="0"/>
-          <w:numId w:val="51"/>
-        </w:numPr>
-        <w:spacing w:line="276" w:lineRule="auto"/>
-        <w:rPr>
-          <w:b/>
-          <w:sz w:val="22"/>
-          <w:szCs w:val="22"/>
-        </w:rPr>
-      </w:pPr>
-      <w:r>
-        <w:rPr>
-          <w:b/>
-          <w:sz w:val="22"/>
-          <w:szCs w:val="22"/>
-        </w:rPr>
-        <w:t>A standard navigation tab is created with:</w:t>
-      </w:r>
-    </w:p>
-    <w:p>
-      <w:pPr>
-        <w:numPr>
-          <w:ilvl w:val="0"/>
-          <w:numId w:val="79"/>
-        </w:numPr>
-        <w:shd w:val="clear" w:color="auto" w:fill="FFFFFF"/>
-        <w:textAlignment w:val="baseline"/>
-        <w:rPr>
-          <w:rFonts w:ascii="Segoe UI" w:hAnsi="Segoe UI" w:cs="Segoe UI"/>
-          <w:color w:val="3A3A3A"/>
-          <w:sz w:val="23"/>
-          <w:szCs w:val="23"/>
-        </w:rPr>
-      </w:pPr>
-      <w:r>
-        <w:rPr>
-          <w:rFonts w:ascii="Segoe UI" w:hAnsi="Segoe UI" w:cs="Segoe UI"/>
-          <w:color w:val="3A3A3A"/>
-          <w:sz w:val="23"/>
-          <w:szCs w:val="23"/>
-        </w:rPr>
-        <w:t>&lt;ul class=”navigation-tabs”&gt;</w:t>
-      </w:r>
-    </w:p>
-    <w:p>
-      <w:pPr>
-        <w:numPr>
-          <w:ilvl w:val="0"/>
-          <w:numId w:val="79"/>
-        </w:numPr>
-        <w:shd w:val="clear" w:color="auto" w:fill="FFFFFF"/>
-        <w:textAlignment w:val="baseline"/>
-        <w:rPr>
-          <w:rFonts w:ascii="Segoe UI" w:hAnsi="Segoe UI" w:cs="Segoe UI"/>
-          <w:color w:val="3A3A3A"/>
-          <w:sz w:val="23"/>
-          <w:szCs w:val="23"/>
-          <w:highlight w:val="yellow"/>
-        </w:rPr>
-      </w:pPr>
-      <w:r>
-        <w:rPr>
-          <w:rFonts w:ascii="Segoe UI" w:hAnsi="Segoe UI" w:cs="Segoe UI"/>
-          <w:bCs/>
-          <w:color w:val="3A3A3A"/>
-          <w:sz w:val="23"/>
-          <w:szCs w:val="23"/>
-          <w:highlight w:val="yellow"/>
-        </w:rPr>
-        <w:t>&lt;ul class=”</w:t>
-      </w:r>
-      <w:proofErr w:type="spellStart"/>
-      <w:r>
-        <w:rPr>
-          <w:rFonts w:ascii="Segoe UI" w:hAnsi="Segoe UI" w:cs="Segoe UI"/>
-          <w:bCs/>
-          <w:color w:val="3A3A3A"/>
-          <w:sz w:val="23"/>
-          <w:szCs w:val="23"/>
-          <w:highlight w:val="yellow"/>
-        </w:rPr>
-        <w:t>nav</w:t>
-      </w:r>
-      <w:proofErr w:type="spellEnd"/>
-      <w:r>
-        <w:rPr>
-          <w:rFonts w:ascii="Segoe UI" w:hAnsi="Segoe UI" w:cs="Segoe UI"/>
-          <w:bCs/>
-          <w:color w:val="3A3A3A"/>
-          <w:sz w:val="23"/>
-          <w:szCs w:val="23"/>
-          <w:highlight w:val="yellow"/>
-        </w:rPr>
-        <w:t xml:space="preserve"> tabs”&gt;</w:t>
-      </w:r>
-    </w:p>
-    <w:p>
-      <w:pPr>
-        <w:numPr>
-          <w:ilvl w:val="0"/>
-          <w:numId w:val="79"/>
-        </w:numPr>
-        <w:shd w:val="clear" w:color="auto" w:fill="FFFFFF"/>
-        <w:textAlignment w:val="baseline"/>
-        <w:rPr>
-          <w:rFonts w:ascii="Segoe UI" w:hAnsi="Segoe UI" w:cs="Segoe UI"/>
-          <w:color w:val="3A3A3A"/>
-          <w:sz w:val="23"/>
-          <w:szCs w:val="23"/>
-        </w:rPr>
-      </w:pPr>
-      <w:r>
-        <w:rPr>
-          <w:rFonts w:ascii="Segoe UI" w:hAnsi="Segoe UI" w:cs="Segoe UI"/>
-          <w:color w:val="3A3A3A"/>
-          <w:sz w:val="23"/>
-          <w:szCs w:val="23"/>
-        </w:rPr>
-        <w:t>&lt;ul class=”</w:t>
-      </w:r>
-      <w:proofErr w:type="spellStart"/>
-      <w:r>
-        <w:rPr>
-          <w:rFonts w:ascii="Segoe UI" w:hAnsi="Segoe UI" w:cs="Segoe UI"/>
-          <w:color w:val="3A3A3A"/>
-          <w:sz w:val="23"/>
-          <w:szCs w:val="23"/>
-        </w:rPr>
-        <w:t>navnav</w:t>
-      </w:r>
-      <w:proofErr w:type="spellEnd"/>
-      <w:r>
-        <w:rPr>
-          <w:rFonts w:ascii="Segoe UI" w:hAnsi="Segoe UI" w:cs="Segoe UI"/>
-          <w:color w:val="3A3A3A"/>
-          <w:sz w:val="23"/>
-          <w:szCs w:val="23"/>
-        </w:rPr>
-        <w:t>-tabs”&gt;</w:t>
-      </w:r>
-    </w:p>
-    <w:p>
-      <w:pPr>
-        <w:numPr>
-          <w:ilvl w:val="0"/>
-          <w:numId w:val="79"/>
-        </w:numPr>
-        <w:shd w:val="clear" w:color="auto" w:fill="FFFFFF"/>
-        <w:textAlignment w:val="baseline"/>
-        <w:rPr>
-          <w:rFonts w:ascii="Segoe UI" w:hAnsi="Segoe UI" w:cs="Segoe UI"/>
-          <w:color w:val="3A3A3A"/>
-          <w:sz w:val="23"/>
-          <w:szCs w:val="23"/>
-        </w:rPr>
-      </w:pPr>
-      <w:r>
-        <w:rPr>
-          <w:rFonts w:ascii="Segoe UI" w:hAnsi="Segoe UI" w:cs="Segoe UI"/>
-          <w:color w:val="3A3A3A"/>
-          <w:sz w:val="23"/>
-          <w:szCs w:val="23"/>
-        </w:rPr>
-        <w:t>&lt;ul class=”</w:t>
-      </w:r>
-      <w:proofErr w:type="spellStart"/>
-      <w:r>
-        <w:rPr>
-          <w:rFonts w:ascii="Segoe UI" w:hAnsi="Segoe UI" w:cs="Segoe UI"/>
-          <w:color w:val="3A3A3A"/>
-          <w:sz w:val="23"/>
-          <w:szCs w:val="23"/>
-        </w:rPr>
-        <w:t>navnav-navbar</w:t>
-      </w:r>
-      <w:proofErr w:type="spellEnd"/>
-      <w:r>
-        <w:rPr>
-          <w:rFonts w:ascii="Segoe UI" w:hAnsi="Segoe UI" w:cs="Segoe UI"/>
-          <w:color w:val="3A3A3A"/>
-          <w:sz w:val="23"/>
-          <w:szCs w:val="23"/>
-        </w:rPr>
-        <w:t>”&gt;</w:t>
-      </w:r>
-    </w:p>
-    <w:p>
-      <w:pPr>
-        <w:shd w:val="clear" w:color="auto" w:fill="FFFFFF"/>
-        <w:ind w:left="720"/>
-        <w:textAlignment w:val="baseline"/>
-        <w:rPr>
-          <w:rFonts w:ascii="Segoe UI" w:hAnsi="Segoe UI" w:cs="Segoe UI"/>
-          <w:color w:val="3A3A3A"/>
-          <w:sz w:val="23"/>
-          <w:szCs w:val="23"/>
-        </w:rPr>
-      </w:pPr>
-    </w:p>
-    <w:p>
-      <w:pPr>
-        <w:pStyle w:val="ListParagraph"/>
-        <w:numPr>
-          <w:ilvl w:val="0"/>
-          <w:numId w:val="51"/>
-        </w:numPr>
-        <w:spacing w:line="276" w:lineRule="auto"/>
-        <w:rPr>
-          <w:b/>
-          <w:sz w:val="22"/>
-          <w:szCs w:val="22"/>
-        </w:rPr>
-      </w:pPr>
-      <w:r>
-        <w:rPr>
-          <w:b/>
-          <w:sz w:val="22"/>
-          <w:szCs w:val="22"/>
-        </w:rPr>
-        <w:t>A standard navigation bar is created with:</w:t>
+        <w:t>&lt;nav class=”navbar navbar-default”&gt;</w:t>
       </w:r>
     </w:p>
     <w:p>
@@ -1717,277 +1697,7 @@
           <w:sz w:val="23"/>
           <w:szCs w:val="23"/>
         </w:rPr>
-        <w:t>&lt;</w:t>
-      </w:r>
-      <w:proofErr w:type="spellStart"/>
-      <w:r>
-        <w:rPr>
-          <w:rFonts w:ascii="Segoe UI" w:hAnsi="Segoe UI" w:cs="Segoe UI"/>
-          <w:color w:val="3A3A3A"/>
-          <w:sz w:val="23"/>
-          <w:szCs w:val="23"/>
-        </w:rPr>
-        <w:t>nav</w:t>
-      </w:r>
-      <w:proofErr w:type="spellEnd"/>
-      <w:r>
-        <w:rPr>
-          <w:rFonts w:ascii="Segoe UI" w:hAnsi="Segoe UI" w:cs="Segoe UI"/>
-          <w:color w:val="3A3A3A"/>
-          <w:sz w:val="23"/>
-          <w:szCs w:val="23"/>
-        </w:rPr>
-        <w:t xml:space="preserve"> class=”</w:t>
-      </w:r>
-      <w:proofErr w:type="spellStart"/>
-      <w:r>
-        <w:rPr>
-          <w:rFonts w:ascii="Segoe UI" w:hAnsi="Segoe UI" w:cs="Segoe UI"/>
-          <w:color w:val="3A3A3A"/>
-          <w:sz w:val="23"/>
-          <w:szCs w:val="23"/>
-        </w:rPr>
-        <w:t>navnavbar</w:t>
-      </w:r>
-      <w:proofErr w:type="spellEnd"/>
-      <w:r>
-        <w:rPr>
-          <w:rFonts w:ascii="Segoe UI" w:hAnsi="Segoe UI" w:cs="Segoe UI"/>
-          <w:color w:val="3A3A3A"/>
-          <w:sz w:val="23"/>
-          <w:szCs w:val="23"/>
-        </w:rPr>
-        <w:t>”&gt;</w:t>
-      </w:r>
-    </w:p>
-    <w:p>
-      <w:pPr>
-        <w:numPr>
-          <w:ilvl w:val="0"/>
-          <w:numId w:val="84"/>
-        </w:numPr>
-        <w:shd w:val="clear" w:color="auto" w:fill="FFFFFF"/>
-        <w:textAlignment w:val="baseline"/>
-        <w:rPr>
-          <w:rFonts w:ascii="Segoe UI" w:hAnsi="Segoe UI" w:cs="Segoe UI"/>
-          <w:color w:val="3A3A3A"/>
-          <w:sz w:val="23"/>
-          <w:szCs w:val="23"/>
-        </w:rPr>
-      </w:pPr>
-      <w:r>
-        <w:rPr>
-          <w:rFonts w:ascii="Segoe UI" w:hAnsi="Segoe UI" w:cs="Segoe UI"/>
-          <w:color w:val="3A3A3A"/>
-          <w:sz w:val="23"/>
-          <w:szCs w:val="23"/>
-        </w:rPr>
-        <w:t>&lt;</w:t>
-      </w:r>
-      <w:proofErr w:type="spellStart"/>
-      <w:r>
-        <w:rPr>
-          <w:rFonts w:ascii="Segoe UI" w:hAnsi="Segoe UI" w:cs="Segoe UI"/>
-          <w:color w:val="3A3A3A"/>
-          <w:sz w:val="23"/>
-          <w:szCs w:val="23"/>
-        </w:rPr>
-        <w:t>nav</w:t>
-      </w:r>
-      <w:proofErr w:type="spellEnd"/>
-      <w:r>
-        <w:rPr>
-          <w:rFonts w:ascii="Segoe UI" w:hAnsi="Segoe UI" w:cs="Segoe UI"/>
-          <w:color w:val="3A3A3A"/>
-          <w:sz w:val="23"/>
-          <w:szCs w:val="23"/>
-        </w:rPr>
-        <w:t xml:space="preserve"> class=”</w:t>
-      </w:r>
-      <w:proofErr w:type="spellStart"/>
-      <w:r>
-        <w:rPr>
-          <w:rFonts w:ascii="Segoe UI" w:hAnsi="Segoe UI" w:cs="Segoe UI"/>
-          <w:color w:val="3A3A3A"/>
-          <w:sz w:val="23"/>
-          <w:szCs w:val="23"/>
-        </w:rPr>
-        <w:t>navbar</w:t>
-      </w:r>
-      <w:proofErr w:type="spellEnd"/>
-      <w:r>
-        <w:rPr>
-          <w:rFonts w:ascii="Segoe UI" w:hAnsi="Segoe UI" w:cs="Segoe UI"/>
-          <w:color w:val="3A3A3A"/>
-          <w:sz w:val="23"/>
-          <w:szCs w:val="23"/>
-        </w:rPr>
-        <w:t xml:space="preserve"> default-</w:t>
-      </w:r>
-      <w:proofErr w:type="spellStart"/>
-      <w:r>
-        <w:rPr>
-          <w:rFonts w:ascii="Segoe UI" w:hAnsi="Segoe UI" w:cs="Segoe UI"/>
-          <w:color w:val="3A3A3A"/>
-          <w:sz w:val="23"/>
-          <w:szCs w:val="23"/>
-        </w:rPr>
-        <w:t>navbar</w:t>
-      </w:r>
-      <w:proofErr w:type="spellEnd"/>
-      <w:r>
-        <w:rPr>
-          <w:rFonts w:ascii="Segoe UI" w:hAnsi="Segoe UI" w:cs="Segoe UI"/>
-          <w:color w:val="3A3A3A"/>
-          <w:sz w:val="23"/>
-          <w:szCs w:val="23"/>
-        </w:rPr>
-        <w:t>”&gt;</w:t>
-      </w:r>
-    </w:p>
-    <w:p>
-      <w:pPr>
-        <w:numPr>
-          <w:ilvl w:val="0"/>
-          <w:numId w:val="84"/>
-        </w:numPr>
-        <w:shd w:val="clear" w:color="auto" w:fill="FFFFFF"/>
-        <w:textAlignment w:val="baseline"/>
-        <w:rPr>
-          <w:rFonts w:ascii="Segoe UI" w:hAnsi="Segoe UI" w:cs="Segoe UI"/>
-          <w:color w:val="3A3A3A"/>
-          <w:sz w:val="23"/>
-          <w:szCs w:val="23"/>
-          <w:highlight w:val="yellow"/>
-        </w:rPr>
-      </w:pPr>
-      <w:r>
-        <w:rPr>
-          <w:rFonts w:ascii="Segoe UI" w:hAnsi="Segoe UI" w:cs="Segoe UI"/>
-          <w:bCs/>
-          <w:color w:val="3A3A3A"/>
-          <w:sz w:val="23"/>
-          <w:szCs w:val="23"/>
-          <w:highlight w:val="yellow"/>
-        </w:rPr>
-        <w:t>&lt;</w:t>
-      </w:r>
-      <w:proofErr w:type="spellStart"/>
-      <w:r>
-        <w:rPr>
-          <w:rFonts w:ascii="Segoe UI" w:hAnsi="Segoe UI" w:cs="Segoe UI"/>
-          <w:bCs/>
-          <w:color w:val="3A3A3A"/>
-          <w:sz w:val="23"/>
-          <w:szCs w:val="23"/>
-          <w:highlight w:val="yellow"/>
-        </w:rPr>
-        <w:t>nav</w:t>
-      </w:r>
-      <w:proofErr w:type="spellEnd"/>
-      <w:r>
-        <w:rPr>
-          <w:rFonts w:ascii="Segoe UI" w:hAnsi="Segoe UI" w:cs="Segoe UI"/>
-          <w:bCs/>
-          <w:color w:val="3A3A3A"/>
-          <w:sz w:val="23"/>
-          <w:szCs w:val="23"/>
-          <w:highlight w:val="yellow"/>
-        </w:rPr>
-        <w:t xml:space="preserve"> class=”</w:t>
-      </w:r>
-      <w:proofErr w:type="spellStart"/>
-      <w:r>
-        <w:rPr>
-          <w:rFonts w:ascii="Segoe UI" w:hAnsi="Segoe UI" w:cs="Segoe UI"/>
-          <w:bCs/>
-          <w:color w:val="3A3A3A"/>
-          <w:sz w:val="23"/>
-          <w:szCs w:val="23"/>
-          <w:highlight w:val="yellow"/>
-        </w:rPr>
-        <w:t>navbar</w:t>
-      </w:r>
-      <w:proofErr w:type="spellEnd"/>
-      <w:r>
-        <w:rPr>
-          <w:rFonts w:ascii="Segoe UI" w:hAnsi="Segoe UI" w:cs="Segoe UI"/>
-          <w:bCs/>
-          <w:color w:val="3A3A3A"/>
-          <w:sz w:val="23"/>
-          <w:szCs w:val="23"/>
-          <w:highlight w:val="yellow"/>
-        </w:rPr>
-        <w:t xml:space="preserve"> </w:t>
-      </w:r>
-      <w:proofErr w:type="spellStart"/>
-      <w:r>
-        <w:rPr>
-          <w:rFonts w:ascii="Segoe UI" w:hAnsi="Segoe UI" w:cs="Segoe UI"/>
-          <w:bCs/>
-          <w:color w:val="3A3A3A"/>
-          <w:sz w:val="23"/>
-          <w:szCs w:val="23"/>
-          <w:highlight w:val="yellow"/>
-        </w:rPr>
-        <w:t>navbar</w:t>
-      </w:r>
-      <w:proofErr w:type="spellEnd"/>
-      <w:r>
-        <w:rPr>
-          <w:rFonts w:ascii="Segoe UI" w:hAnsi="Segoe UI" w:cs="Segoe UI"/>
-          <w:bCs/>
-          <w:color w:val="3A3A3A"/>
-          <w:sz w:val="23"/>
-          <w:szCs w:val="23"/>
-          <w:highlight w:val="yellow"/>
-        </w:rPr>
-        <w:t>-default”&gt;</w:t>
-      </w:r>
-    </w:p>
-    <w:p>
-      <w:pPr>
-        <w:numPr>
-          <w:ilvl w:val="0"/>
-          <w:numId w:val="84"/>
-        </w:numPr>
-        <w:shd w:val="clear" w:color="auto" w:fill="FFFFFF"/>
-        <w:textAlignment w:val="baseline"/>
-        <w:rPr>
-          <w:rFonts w:ascii="Segoe UI" w:hAnsi="Segoe UI" w:cs="Segoe UI"/>
-          <w:color w:val="3A3A3A"/>
-          <w:sz w:val="23"/>
-          <w:szCs w:val="23"/>
-        </w:rPr>
-      </w:pPr>
-      <w:r>
-        <w:rPr>
-          <w:rFonts w:ascii="Segoe UI" w:hAnsi="Segoe UI" w:cs="Segoe UI"/>
-          <w:color w:val="3A3A3A"/>
-          <w:sz w:val="23"/>
-          <w:szCs w:val="23"/>
-        </w:rPr>
-        <w:t>&lt;</w:t>
-      </w:r>
-      <w:proofErr w:type="spellStart"/>
-      <w:r>
-        <w:rPr>
-          <w:rFonts w:ascii="Segoe UI" w:hAnsi="Segoe UI" w:cs="Segoe UI"/>
-          <w:color w:val="3A3A3A"/>
-          <w:sz w:val="23"/>
-          <w:szCs w:val="23"/>
-        </w:rPr>
-        <w:t>nav</w:t>
-      </w:r>
-      <w:proofErr w:type="spellEnd"/>
-      <w:r>
-        <w:rPr>
-          <w:rFonts w:ascii="Segoe UI" w:hAnsi="Segoe UI" w:cs="Segoe UI"/>
-          <w:color w:val="3A3A3A"/>
-          <w:sz w:val="23"/>
-          <w:szCs w:val="23"/>
-        </w:rPr>
-        <w:t xml:space="preserve"> class=”</w:t>
+        <w:t>&lt;nav class=”</w:t>
       </w:r>
       <w:proofErr w:type="spellStart"/>
       <w:r>
@@ -3904,11 +3614,13 @@
         </w:numPr>
         <w:rPr>
           <w:sz w:val="22"/>
+          <w:highlight w:val="yellow"/>
         </w:rPr>
       </w:pPr>
       <w:r>
         <w:rPr>
           <w:sz w:val="22"/>
+          <w:highlight w:val="yellow"/>
         </w:rPr>
         <w:t>horizontal on desktops</w:t>
       </w:r>
@@ -3922,13 +3634,11 @@
         </w:numPr>
         <w:rPr>
           <w:sz w:val="22"/>
-          <w:highlight w:val="yellow"/>
         </w:rPr>
       </w:pPr>
       <w:r>
         <w:rPr>
           <w:sz w:val="22"/>
-          <w:highlight w:val="yellow"/>
         </w:rPr>
         <w:t>horizontal on mobiles/tablets</w:t>
       </w:r>
@@ -3995,7 +3705,7 @@
 </file>
 
 <file path=word/endnotes.xml><?xml version="1.0" encoding="utf-8"?>
-<w:endnotes xmlns:wpc="http://schemas.microsoft.com/office/word/2010/wordprocessingCanvas" xmlns:mc="http://schemas.openxmlformats.org/markup-compatibility/2006" xmlns:o="urn:schemas-microsoft-com:office:office" xmlns:r="http://schemas.openxmlformats.org/officeDocument/2006/relationships" xmlns:m="http://schemas.openxmlformats.org/officeDocument/2006/math" xmlns:v="urn:schemas-microsoft-com:vml" xmlns:wp14="http://schemas.microsoft.com/office/word/2010/wordprocessingDrawing" xmlns:wp="http://schemas.openxmlformats.org/drawingml/2006/wordprocessingDrawing" xmlns:w10="urn:schemas-microsoft-com:office:word" xmlns:w="http://schemas.openxmlformats.org/wordprocessingml/2006/main" xmlns:w14="http://schemas.microsoft.com/office/word/2010/wordml" xmlns:w15="http://schemas.microsoft.com/office/word/2012/wordml" xmlns:wpg="http://schemas.microsoft.com/office/word/2010/wordprocessingGroup" xmlns:wpi="http://schemas.microsoft.com/office/word/2010/wordprocessingInk" xmlns:wne="http://schemas.microsoft.com/office/word/2006/wordml" xmlns:wps="http://schemas.microsoft.com/office/word/2010/wordprocessingShape" mc:Ignorable="w14 w15 wp14">
+<w:endnotes xmlns:wpc="http://schemas.microsoft.com/office/word/2010/wordprocessingCanvas" xmlns:cx="http://schemas.microsoft.com/office/drawing/2014/chartex" xmlns:cx1="http://schemas.microsoft.com/office/drawing/2015/9/8/chartex" xmlns:cx2="http://schemas.microsoft.com/office/drawing/2015/10/21/chartex" xmlns:cx3="http://schemas.microsoft.com/office/drawing/2016/5/9/chartex" xmlns:cx4="http://schemas.microsoft.com/office/drawing/2016/5/10/chartex" xmlns:cx5="http://schemas.microsoft.com/office/drawing/2016/5/11/chartex" xmlns:cx6="http://schemas.microsoft.com/office/drawing/2016/5/12/chartex" xmlns:cx7="http://schemas.microsoft.com/office/drawing/2016/5/13/chartex" xmlns:cx8="http://schemas.microsoft.com/office/drawing/2016/5/14/chartex" xmlns:mc="http://schemas.openxmlformats.org/markup-compatibility/2006" xmlns:aink="http://schemas.microsoft.com/office/drawing/2016/ink" xmlns:am3d="http://schemas.microsoft.com/office/drawing/2017/model3d" xmlns:o="urn:schemas-microsoft-com:office:office" xmlns:oel="http://schemas.microsoft.com/office/2019/extlst" xmlns:r="http://schemas.openxmlformats.org/officeDocument/2006/relationships" xmlns:m="http://schemas.openxmlformats.org/officeDocument/2006/math" xmlns:v="urn:schemas-microsoft-com:vml" xmlns:wp14="http://schemas.microsoft.com/office/word/2010/wordprocessingDrawing" xmlns:wp="http://schemas.openxmlformats.org/drawingml/2006/wordprocessingDrawing" xmlns:w10="urn:schemas-microsoft-com:office:word" xmlns:w="http://schemas.openxmlformats.org/wordprocessingml/2006/main" xmlns:w14="http://schemas.microsoft.com/office/word/2010/wordml" xmlns:w15="http://schemas.microsoft.com/office/word/2012/wordml" xmlns:w16cex="http://schemas.microsoft.com/office/word/2018/wordml/cex" xmlns:w16cid="http://schemas.microsoft.com/office/word/2016/wordml/cid" xmlns:w16="http://schemas.microsoft.com/office/word/2018/wordml" xmlns:w16sdtdh="http://schemas.microsoft.com/office/word/2020/wordml/sdtdatahash" xmlns:w16se="http://schemas.microsoft.com/office/word/2015/wordml/symex" xmlns:wpg="http://schemas.microsoft.com/office/word/2010/wordprocessingGroup" xmlns:wpi="http://schemas.microsoft.com/office/word/2010/wordprocessingInk" xmlns:wne="http://schemas.microsoft.com/office/word/2006/wordml" xmlns:wps="http://schemas.microsoft.com/office/word/2010/wordprocessingShape" mc:Ignorable="w14 w15 w16se w16cid w16 w16cex w16sdtdh wp14">
   <w:endnote w:type="separator" w:id="-1">
     <w:p>
       <w:r>
@@ -4014,7 +3724,7 @@
 </file>
 
 <file path=word/footer1.xml><?xml version="1.0" encoding="utf-8"?>
-<w:ftr xmlns:wpc="http://schemas.microsoft.com/office/word/2010/wordprocessingCanvas" xmlns:mc="http://schemas.openxmlformats.org/markup-compatibility/2006" xmlns:o="urn:schemas-microsoft-com:office:office" xmlns:r="http://schemas.openxmlformats.org/officeDocument/2006/relationships" xmlns:m="http://schemas.openxmlformats.org/officeDocument/2006/math" xmlns:v="urn:schemas-microsoft-com:vml" xmlns:wp14="http://schemas.microsoft.com/office/word/2010/wordprocessingDrawing" xmlns:wp="http://schemas.openxmlformats.org/drawingml/2006/wordprocessingDrawing" xmlns:w10="urn:schemas-microsoft-com:office:word" xmlns:w="http://schemas.openxmlformats.org/wordprocessingml/2006/main" xmlns:w14="http://schemas.microsoft.com/office/word/2010/wordml" xmlns:w15="http://schemas.microsoft.com/office/word/2012/wordml" xmlns:wpg="http://schemas.microsoft.com/office/word/2010/wordprocessingGroup" xmlns:wpi="http://schemas.microsoft.com/office/word/2010/wordprocessingInk" xmlns:wne="http://schemas.microsoft.com/office/word/2006/wordml" xmlns:wps="http://schemas.microsoft.com/office/word/2010/wordprocessingShape" mc:Ignorable="w14 w15 wp14">
+<w:ftr xmlns:wpc="http://schemas.microsoft.com/office/word/2010/wordprocessingCanvas" xmlns:cx="http://schemas.microsoft.com/office/drawing/2014/chartex" xmlns:cx1="http://schemas.microsoft.com/office/drawing/2015/9/8/chartex" xmlns:cx2="http://schemas.microsoft.com/office/drawing/2015/10/21/chartex" xmlns:cx3="http://schemas.microsoft.com/office/drawing/2016/5/9/chartex" xmlns:cx4="http://schemas.microsoft.com/office/drawing/2016/5/10/chartex" xmlns:cx5="http://schemas.microsoft.com/office/drawing/2016/5/11/chartex" xmlns:cx6="http://schemas.microsoft.com/office/drawing/2016/5/12/chartex" xmlns:cx7="http://schemas.microsoft.com/office/drawing/2016/5/13/chartex" xmlns:cx8="http://schemas.microsoft.com/office/drawing/2016/5/14/chartex" xmlns:mc="http://schemas.openxmlformats.org/markup-compatibility/2006" xmlns:aink="http://schemas.microsoft.com/office/drawing/2016/ink" xmlns:am3d="http://schemas.microsoft.com/office/drawing/2017/model3d" xmlns:o="urn:schemas-microsoft-com:office:office" xmlns:oel="http://schemas.microsoft.com/office/2019/extlst" xmlns:r="http://schemas.openxmlformats.org/officeDocument/2006/relationships" xmlns:m="http://schemas.openxmlformats.org/officeDocument/2006/math" xmlns:v="urn:schemas-microsoft-com:vml" xmlns:wp14="http://schemas.microsoft.com/office/word/2010/wordprocessingDrawing" xmlns:wp="http://schemas.openxmlformats.org/drawingml/2006/wordprocessingDrawing" xmlns:w10="urn:schemas-microsoft-com:office:word" xmlns:w="http://schemas.openxmlformats.org/wordprocessingml/2006/main" xmlns:w14="http://schemas.microsoft.com/office/word/2010/wordml" xmlns:w15="http://schemas.microsoft.com/office/word/2012/wordml" xmlns:w16cex="http://schemas.microsoft.com/office/word/2018/wordml/cex" xmlns:w16cid="http://schemas.microsoft.com/office/word/2016/wordml/cid" xmlns:w16="http://schemas.microsoft.com/office/word/2018/wordml" xmlns:w16sdtdh="http://schemas.microsoft.com/office/word/2020/wordml/sdtdatahash" xmlns:w16se="http://schemas.microsoft.com/office/word/2015/wordml/symex" xmlns:wpg="http://schemas.microsoft.com/office/word/2010/wordprocessingGroup" xmlns:wpi="http://schemas.microsoft.com/office/word/2010/wordprocessingInk" xmlns:wne="http://schemas.microsoft.com/office/word/2006/wordml" xmlns:wps="http://schemas.microsoft.com/office/word/2010/wordprocessingShape" mc:Ignorable="w14 w15 w16se w16cid w16 w16cex w16sdtdh wp14">
   <w:p>
     <w:pPr>
       <w:pStyle w:val="Footer"/>
@@ -4048,7 +3758,7 @@
         <w:noProof/>
         <w:sz w:val="22"/>
       </w:rPr>
-      <w:t>Thursday, December 20, 2018</w:t>
+      <w:t>Monday, June 27, 2022</w:t>
     </w:r>
     <w:r>
       <w:rPr>
@@ -4169,7 +3879,7 @@
 </file>
 
 <file path=word/footnotes.xml><?xml version="1.0" encoding="utf-8"?>
-<w:footnotes xmlns:wpc="http://schemas.microsoft.com/office/word/2010/wordprocessingCanvas" xmlns:mc="http://schemas.openxmlformats.org/markup-compatibility/2006" xmlns:o="urn:schemas-microsoft-com:office:office" xmlns:r="http://schemas.openxmlformats.org/officeDocument/2006/relationships" xmlns:m="http://schemas.openxmlformats.org/officeDocument/2006/math" xmlns:v="urn:schemas-microsoft-com:vml" xmlns:wp14="http://schemas.microsoft.com/office/word/2010/wordprocessingDrawing" xmlns:wp="http://schemas.openxmlformats.org/drawingml/2006/wordprocessingDrawing" xmlns:w10="urn:schemas-microsoft-com:office:word" xmlns:w="http://schemas.openxmlformats.org/wordprocessingml/2006/main" xmlns:w14="http://schemas.microsoft.com/office/word/2010/wordml" xmlns:w15="http://schemas.microsoft.com/office/word/2012/wordml" xmlns:wpg="http://schemas.microsoft.com/office/word/2010/wordprocessingGroup" xmlns:wpi="http://schemas.microsoft.com/office/word/2010/wordprocessingInk" xmlns:wne="http://schemas.microsoft.com/office/word/2006/wordml" xmlns:wps="http://schemas.microsoft.com/office/word/2010/wordprocessingShape" mc:Ignorable="w14 w15 wp14">
+<w:footnotes xmlns:wpc="http://schemas.microsoft.com/office/word/2010/wordprocessingCanvas" xmlns:cx="http://schemas.microsoft.com/office/drawing/2014/chartex" xmlns:cx1="http://schemas.microsoft.com/office/drawing/2015/9/8/chartex" xmlns:cx2="http://schemas.microsoft.com/office/drawing/2015/10/21/chartex" xmlns:cx3="http://schemas.microsoft.com/office/drawing/2016/5/9/chartex" xmlns:cx4="http://schemas.microsoft.com/office/drawing/2016/5/10/chartex" xmlns:cx5="http://schemas.microsoft.com/office/drawing/2016/5/11/chartex" xmlns:cx6="http://schemas.microsoft.com/office/drawing/2016/5/12/chartex" xmlns:cx7="http://schemas.microsoft.com/office/drawing/2016/5/13/chartex" xmlns:cx8="http://schemas.microsoft.com/office/drawing/2016/5/14/chartex" xmlns:mc="http://schemas.openxmlformats.org/markup-compatibility/2006" xmlns:aink="http://schemas.microsoft.com/office/drawing/2016/ink" xmlns:am3d="http://schemas.microsoft.com/office/drawing/2017/model3d" xmlns:o="urn:schemas-microsoft-com:office:office" xmlns:oel="http://schemas.microsoft.com/office/2019/extlst" xmlns:r="http://schemas.openxmlformats.org/officeDocument/2006/relationships" xmlns:m="http://schemas.openxmlformats.org/officeDocument/2006/math" xmlns:v="urn:schemas-microsoft-com:vml" xmlns:wp14="http://schemas.microsoft.com/office/word/2010/wordprocessingDrawing" xmlns:wp="http://schemas.openxmlformats.org/drawingml/2006/wordprocessingDrawing" xmlns:w10="urn:schemas-microsoft-com:office:word" xmlns:w="http://schemas.openxmlformats.org/wordprocessingml/2006/main" xmlns:w14="http://schemas.microsoft.com/office/word/2010/wordml" xmlns:w15="http://schemas.microsoft.com/office/word/2012/wordml" xmlns:w16cex="http://schemas.microsoft.com/office/word/2018/wordml/cex" xmlns:w16cid="http://schemas.microsoft.com/office/word/2016/wordml/cid" xmlns:w16="http://schemas.microsoft.com/office/word/2018/wordml" xmlns:w16sdtdh="http://schemas.microsoft.com/office/word/2020/wordml/sdtdatahash" xmlns:w16se="http://schemas.microsoft.com/office/word/2015/wordml/symex" xmlns:wpg="http://schemas.microsoft.com/office/word/2010/wordprocessingGroup" xmlns:wpi="http://schemas.microsoft.com/office/word/2010/wordprocessingInk" xmlns:wne="http://schemas.microsoft.com/office/word/2006/wordml" xmlns:wps="http://schemas.microsoft.com/office/word/2010/wordprocessingShape" mc:Ignorable="w14 w15 w16se w16cid w16 w16cex w16sdtdh wp14">
   <w:footnote w:type="separator" w:id="-1">
     <w:p>
       <w:r>
@@ -4188,7 +3898,7 @@
 </file>
 
 <file path=word/numbering.xml><?xml version="1.0" encoding="utf-8"?>
-<w:numbering xmlns:wpc="http://schemas.microsoft.com/office/word/2010/wordprocessingCanvas" xmlns:mc="http://schemas.openxmlformats.org/markup-compatibility/2006" xmlns:o="urn:schemas-microsoft-com:office:office" xmlns:r="http://schemas.openxmlformats.org/officeDocument/2006/relationships" xmlns:m="http://schemas.openxmlformats.org/officeDocument/2006/math" xmlns:v="urn:schemas-microsoft-com:vml" xmlns:wp14="http://schemas.microsoft.com/office/word/2010/wordprocessingDrawing" xmlns:wp="http://schemas.openxmlformats.org/drawingml/2006/wordprocessingDrawing" xmlns:w10="urn:schemas-microsoft-com:office:word" xmlns:w="http://schemas.openxmlformats.org/wordprocessingml/2006/main" xmlns:w14="http://schemas.microsoft.com/office/word/2010/wordml" xmlns:w15="http://schemas.microsoft.com/office/word/2012/wordml" xmlns:wpg="http://schemas.microsoft.com/office/word/2010/wordprocessingGroup" xmlns:wpi="http://schemas.microsoft.com/office/word/2010/wordprocessingInk" xmlns:wne="http://schemas.microsoft.com/office/word/2006/wordml" xmlns:wps="http://schemas.microsoft.com/office/word/2010/wordprocessingShape" mc:Ignorable="w14 w15 wp14">
+<w:numbering xmlns:wpc="http://schemas.microsoft.com/office/word/2010/wordprocessingCanvas" xmlns:cx="http://schemas.microsoft.com/office/drawing/2014/chartex" xmlns:cx1="http://schemas.microsoft.com/office/drawing/2015/9/8/chartex" xmlns:cx2="http://schemas.microsoft.com/office/drawing/2015/10/21/chartex" xmlns:cx3="http://schemas.microsoft.com/office/drawing/2016/5/9/chartex" xmlns:cx4="http://schemas.microsoft.com/office/drawing/2016/5/10/chartex" xmlns:cx5="http://schemas.microsoft.com/office/drawing/2016/5/11/chartex" xmlns:cx6="http://schemas.microsoft.com/office/drawing/2016/5/12/chartex" xmlns:cx7="http://schemas.microsoft.com/office/drawing/2016/5/13/chartex" xmlns:cx8="http://schemas.microsoft.com/office/drawing/2016/5/14/chartex" xmlns:mc="http://schemas.openxmlformats.org/markup-compatibility/2006" xmlns:aink="http://schemas.microsoft.com/office/drawing/2016/ink" xmlns:am3d="http://schemas.microsoft.com/office/drawing/2017/model3d" xmlns:o="urn:schemas-microsoft-com:office:office" xmlns:oel="http://schemas.microsoft.com/office/2019/extlst" xmlns:r="http://schemas.openxmlformats.org/officeDocument/2006/relationships" xmlns:m="http://schemas.openxmlformats.org/officeDocument/2006/math" xmlns:v="urn:schemas-microsoft-com:vml" xmlns:wp14="http://schemas.microsoft.com/office/word/2010/wordprocessingDrawing" xmlns:wp="http://schemas.openxmlformats.org/drawingml/2006/wordprocessingDrawing" xmlns:w10="urn:schemas-microsoft-com:office:word" xmlns:w="http://schemas.openxmlformats.org/wordprocessingml/2006/main" xmlns:w14="http://schemas.microsoft.com/office/word/2010/wordml" xmlns:w15="http://schemas.microsoft.com/office/word/2012/wordml" xmlns:w16cex="http://schemas.microsoft.com/office/word/2018/wordml/cex" xmlns:w16cid="http://schemas.microsoft.com/office/word/2016/wordml/cid" xmlns:w16="http://schemas.microsoft.com/office/word/2018/wordml" xmlns:w16sdtdh="http://schemas.microsoft.com/office/word/2020/wordml/sdtdatahash" xmlns:w16se="http://schemas.microsoft.com/office/word/2015/wordml/symex" xmlns:wpg="http://schemas.microsoft.com/office/word/2010/wordprocessingGroup" xmlns:wpi="http://schemas.microsoft.com/office/word/2010/wordprocessingInk" xmlns:wne="http://schemas.microsoft.com/office/word/2006/wordml" xmlns:wps="http://schemas.microsoft.com/office/word/2010/wordprocessingShape" mc:Ignorable="w14 w15 w16se w16cid w16 w16cex w16sdtdh wp14">
   <w:abstractNum w:abstractNumId="0" w15:restartNumberingAfterBreak="0">
     <w:nsid w:val="011A7E93"/>
     <w:multiLevelType w:val="multilevel"/>
@@ -18004,409 +17714,409 @@
       </w:pPr>
     </w:lvl>
   </w:abstractNum>
-  <w:num w:numId="1">
+  <w:num w:numId="1" w16cid:durableId="1327711542">
     <w:abstractNumId w:val="121"/>
   </w:num>
-  <w:num w:numId="2">
+  <w:num w:numId="2" w16cid:durableId="534855673">
     <w:abstractNumId w:val="74"/>
   </w:num>
-  <w:num w:numId="3">
+  <w:num w:numId="3" w16cid:durableId="1981375218">
     <w:abstractNumId w:val="125"/>
   </w:num>
-  <w:num w:numId="4">
+  <w:num w:numId="4" w16cid:durableId="1703700337">
     <w:abstractNumId w:val="101"/>
   </w:num>
-  <w:num w:numId="5">
+  <w:num w:numId="5" w16cid:durableId="1707021951">
     <w:abstractNumId w:val="39"/>
   </w:num>
-  <w:num w:numId="6">
+  <w:num w:numId="6" w16cid:durableId="721102106">
     <w:abstractNumId w:val="26"/>
   </w:num>
-  <w:num w:numId="7">
+  <w:num w:numId="7" w16cid:durableId="1342852786">
     <w:abstractNumId w:val="133"/>
   </w:num>
-  <w:num w:numId="8">
+  <w:num w:numId="8" w16cid:durableId="1224219819">
     <w:abstractNumId w:val="80"/>
   </w:num>
-  <w:num w:numId="9">
+  <w:num w:numId="9" w16cid:durableId="2089569980">
     <w:abstractNumId w:val="54"/>
   </w:num>
-  <w:num w:numId="10">
+  <w:num w:numId="10" w16cid:durableId="1335719455">
     <w:abstractNumId w:val="8"/>
   </w:num>
-  <w:num w:numId="11">
+  <w:num w:numId="11" w16cid:durableId="1430733139">
     <w:abstractNumId w:val="29"/>
   </w:num>
-  <w:num w:numId="12">
+  <w:num w:numId="12" w16cid:durableId="430324560">
     <w:abstractNumId w:val="4"/>
   </w:num>
-  <w:num w:numId="13">
+  <w:num w:numId="13" w16cid:durableId="117602078">
     <w:abstractNumId w:val="15"/>
   </w:num>
-  <w:num w:numId="14">
+  <w:num w:numId="14" w16cid:durableId="1852259735">
     <w:abstractNumId w:val="65"/>
   </w:num>
-  <w:num w:numId="15">
+  <w:num w:numId="15" w16cid:durableId="94059968">
     <w:abstractNumId w:val="104"/>
   </w:num>
-  <w:num w:numId="16">
+  <w:num w:numId="16" w16cid:durableId="860095407">
     <w:abstractNumId w:val="14"/>
   </w:num>
-  <w:num w:numId="17">
+  <w:num w:numId="17" w16cid:durableId="1754817388">
     <w:abstractNumId w:val="99"/>
   </w:num>
-  <w:num w:numId="18">
+  <w:num w:numId="18" w16cid:durableId="1348558677">
     <w:abstractNumId w:val="75"/>
   </w:num>
-  <w:num w:numId="19">
+  <w:num w:numId="19" w16cid:durableId="1824005196">
     <w:abstractNumId w:val="50"/>
   </w:num>
-  <w:num w:numId="20">
+  <w:num w:numId="20" w16cid:durableId="1663462064">
     <w:abstractNumId w:val="63"/>
   </w:num>
-  <w:num w:numId="21">
+  <w:num w:numId="21" w16cid:durableId="1854611703">
     <w:abstractNumId w:val="25"/>
   </w:num>
-  <w:num w:numId="22">
+  <w:num w:numId="22" w16cid:durableId="903295246">
     <w:abstractNumId w:val="31"/>
   </w:num>
-  <w:num w:numId="23">
+  <w:num w:numId="23" w16cid:durableId="1324894602">
     <w:abstractNumId w:val="45"/>
   </w:num>
-  <w:num w:numId="24">
+  <w:num w:numId="24" w16cid:durableId="2142459812">
     <w:abstractNumId w:val="122"/>
   </w:num>
-  <w:num w:numId="25">
+  <w:num w:numId="25" w16cid:durableId="1351838720">
     <w:abstractNumId w:val="24"/>
   </w:num>
-  <w:num w:numId="26">
+  <w:num w:numId="26" w16cid:durableId="1584728647">
     <w:abstractNumId w:val="116"/>
   </w:num>
-  <w:num w:numId="27">
+  <w:num w:numId="27" w16cid:durableId="1454520866">
     <w:abstractNumId w:val="117"/>
   </w:num>
-  <w:num w:numId="28">
+  <w:num w:numId="28" w16cid:durableId="1901358432">
     <w:abstractNumId w:val="30"/>
   </w:num>
-  <w:num w:numId="29">
+  <w:num w:numId="29" w16cid:durableId="536284158">
     <w:abstractNumId w:val="82"/>
   </w:num>
-  <w:num w:numId="30">
+  <w:num w:numId="30" w16cid:durableId="585960353">
     <w:abstractNumId w:val="47"/>
   </w:num>
-  <w:num w:numId="31">
+  <w:num w:numId="31" w16cid:durableId="725954036">
     <w:abstractNumId w:val="43"/>
   </w:num>
-  <w:num w:numId="32">
+  <w:num w:numId="32" w16cid:durableId="1914699796">
     <w:abstractNumId w:val="120"/>
   </w:num>
-  <w:num w:numId="33">
+  <w:num w:numId="33" w16cid:durableId="1307515696">
     <w:abstractNumId w:val="20"/>
   </w:num>
-  <w:num w:numId="34">
+  <w:num w:numId="34" w16cid:durableId="1047534926">
     <w:abstractNumId w:val="98"/>
   </w:num>
-  <w:num w:numId="35">
+  <w:num w:numId="35" w16cid:durableId="374306827">
     <w:abstractNumId w:val="17"/>
   </w:num>
-  <w:num w:numId="36">
+  <w:num w:numId="36" w16cid:durableId="1626958524">
     <w:abstractNumId w:val="90"/>
   </w:num>
-  <w:num w:numId="37">
+  <w:num w:numId="37" w16cid:durableId="711811160">
     <w:abstractNumId w:val="35"/>
   </w:num>
-  <w:num w:numId="38">
+  <w:num w:numId="38" w16cid:durableId="255134927">
     <w:abstractNumId w:val="16"/>
   </w:num>
-  <w:num w:numId="39">
+  <w:num w:numId="39" w16cid:durableId="1597905140">
     <w:abstractNumId w:val="93"/>
   </w:num>
-  <w:num w:numId="40">
+  <w:num w:numId="40" w16cid:durableId="191916387">
     <w:abstractNumId w:val="128"/>
   </w:num>
-  <w:num w:numId="41">
+  <w:num w:numId="41" w16cid:durableId="1025713058">
     <w:abstractNumId w:val="27"/>
   </w:num>
-  <w:num w:numId="42">
+  <w:num w:numId="42" w16cid:durableId="1683582876">
     <w:abstractNumId w:val="60"/>
   </w:num>
-  <w:num w:numId="43">
+  <w:num w:numId="43" w16cid:durableId="1025402743">
     <w:abstractNumId w:val="11"/>
   </w:num>
-  <w:num w:numId="44">
+  <w:num w:numId="44" w16cid:durableId="310789284">
     <w:abstractNumId w:val="102"/>
   </w:num>
-  <w:num w:numId="45">
+  <w:num w:numId="45" w16cid:durableId="1705445247">
     <w:abstractNumId w:val="6"/>
   </w:num>
-  <w:num w:numId="46">
+  <w:num w:numId="46" w16cid:durableId="549534057">
     <w:abstractNumId w:val="38"/>
   </w:num>
-  <w:num w:numId="47">
+  <w:num w:numId="47" w16cid:durableId="384454322">
     <w:abstractNumId w:val="92"/>
   </w:num>
-  <w:num w:numId="48">
+  <w:num w:numId="48" w16cid:durableId="1548571149">
     <w:abstractNumId w:val="67"/>
   </w:num>
-  <w:num w:numId="49">
+  <w:num w:numId="49" w16cid:durableId="1813910308">
     <w:abstractNumId w:val="2"/>
   </w:num>
-  <w:num w:numId="50">
+  <w:num w:numId="50" w16cid:durableId="1393503342">
     <w:abstractNumId w:val="68"/>
   </w:num>
-  <w:num w:numId="51">
+  <w:num w:numId="51" w16cid:durableId="1418592931">
     <w:abstractNumId w:val="41"/>
   </w:num>
-  <w:num w:numId="52">
+  <w:num w:numId="52" w16cid:durableId="1799956361">
     <w:abstractNumId w:val="86"/>
   </w:num>
-  <w:num w:numId="53">
+  <w:num w:numId="53" w16cid:durableId="1606384059">
     <w:abstractNumId w:val="114"/>
   </w:num>
-  <w:num w:numId="54">
+  <w:num w:numId="54" w16cid:durableId="1484547694">
     <w:abstractNumId w:val="115"/>
   </w:num>
-  <w:num w:numId="55">
+  <w:num w:numId="55" w16cid:durableId="244462014">
     <w:abstractNumId w:val="48"/>
   </w:num>
-  <w:num w:numId="56">
+  <w:num w:numId="56" w16cid:durableId="1945771482">
     <w:abstractNumId w:val="56"/>
   </w:num>
-  <w:num w:numId="57">
+  <w:num w:numId="57" w16cid:durableId="720057493">
     <w:abstractNumId w:val="49"/>
   </w:num>
-  <w:num w:numId="58">
+  <w:num w:numId="58" w16cid:durableId="657540948">
     <w:abstractNumId w:val="3"/>
   </w:num>
-  <w:num w:numId="59">
+  <w:num w:numId="59" w16cid:durableId="1064330793">
     <w:abstractNumId w:val="69"/>
   </w:num>
-  <w:num w:numId="60">
+  <w:num w:numId="60" w16cid:durableId="1705207110">
     <w:abstractNumId w:val="124"/>
   </w:num>
-  <w:num w:numId="61">
+  <w:num w:numId="61" w16cid:durableId="747846077">
     <w:abstractNumId w:val="53"/>
   </w:num>
-  <w:num w:numId="62">
+  <w:num w:numId="62" w16cid:durableId="1073746821">
     <w:abstractNumId w:val="119"/>
   </w:num>
-  <w:num w:numId="63">
+  <w:num w:numId="63" w16cid:durableId="1249575499">
     <w:abstractNumId w:val="10"/>
   </w:num>
-  <w:num w:numId="64">
+  <w:num w:numId="64" w16cid:durableId="1368410402">
     <w:abstractNumId w:val="36"/>
   </w:num>
-  <w:num w:numId="65">
+  <w:num w:numId="65" w16cid:durableId="204299472">
     <w:abstractNumId w:val="78"/>
   </w:num>
-  <w:num w:numId="66">
+  <w:num w:numId="66" w16cid:durableId="513031046">
     <w:abstractNumId w:val="72"/>
   </w:num>
-  <w:num w:numId="67">
+  <w:num w:numId="67" w16cid:durableId="274287230">
     <w:abstractNumId w:val="55"/>
   </w:num>
-  <w:num w:numId="68">
+  <w:num w:numId="68" w16cid:durableId="501551401">
     <w:abstractNumId w:val="111"/>
   </w:num>
-  <w:num w:numId="69">
+  <w:num w:numId="69" w16cid:durableId="298457842">
     <w:abstractNumId w:val="66"/>
   </w:num>
-  <w:num w:numId="70">
+  <w:num w:numId="70" w16cid:durableId="95056540">
     <w:abstractNumId w:val="18"/>
   </w:num>
-  <w:num w:numId="71">
+  <w:num w:numId="71" w16cid:durableId="1752894445">
     <w:abstractNumId w:val="126"/>
   </w:num>
-  <w:num w:numId="72">
+  <w:num w:numId="72" w16cid:durableId="666323547">
     <w:abstractNumId w:val="61"/>
   </w:num>
-  <w:num w:numId="73">
+  <w:num w:numId="73" w16cid:durableId="935602558">
     <w:abstractNumId w:val="23"/>
   </w:num>
-  <w:num w:numId="74">
+  <w:num w:numId="74" w16cid:durableId="41448099">
     <w:abstractNumId w:val="107"/>
   </w:num>
-  <w:num w:numId="75">
+  <w:num w:numId="75" w16cid:durableId="649285230">
     <w:abstractNumId w:val="112"/>
   </w:num>
-  <w:num w:numId="76">
+  <w:num w:numId="76" w16cid:durableId="972751661">
     <w:abstractNumId w:val="37"/>
   </w:num>
-  <w:num w:numId="77">
+  <w:num w:numId="77" w16cid:durableId="883829841">
     <w:abstractNumId w:val="46"/>
   </w:num>
-  <w:num w:numId="78">
+  <w:num w:numId="78" w16cid:durableId="498740889">
     <w:abstractNumId w:val="89"/>
   </w:num>
-  <w:num w:numId="79">
+  <w:num w:numId="79" w16cid:durableId="68695862">
     <w:abstractNumId w:val="103"/>
   </w:num>
-  <w:num w:numId="80">
+  <w:num w:numId="80" w16cid:durableId="664894029">
     <w:abstractNumId w:val="127"/>
   </w:num>
-  <w:num w:numId="81">
+  <w:num w:numId="81" w16cid:durableId="1146094897">
     <w:abstractNumId w:val="0"/>
   </w:num>
-  <w:num w:numId="82">
+  <w:num w:numId="82" w16cid:durableId="1567102428">
     <w:abstractNumId w:val="58"/>
   </w:num>
-  <w:num w:numId="83">
+  <w:num w:numId="83" w16cid:durableId="1475566066">
     <w:abstractNumId w:val="91"/>
   </w:num>
-  <w:num w:numId="84">
+  <w:num w:numId="84" w16cid:durableId="997853484">
     <w:abstractNumId w:val="131"/>
   </w:num>
-  <w:num w:numId="85">
+  <w:num w:numId="85" w16cid:durableId="1152212367">
     <w:abstractNumId w:val="129"/>
   </w:num>
-  <w:num w:numId="86">
+  <w:num w:numId="86" w16cid:durableId="1832058893">
     <w:abstractNumId w:val="108"/>
   </w:num>
-  <w:num w:numId="87">
+  <w:num w:numId="87" w16cid:durableId="619846536">
     <w:abstractNumId w:val="109"/>
   </w:num>
-  <w:num w:numId="88">
+  <w:num w:numId="88" w16cid:durableId="159321890">
     <w:abstractNumId w:val="97"/>
   </w:num>
-  <w:num w:numId="89">
+  <w:num w:numId="89" w16cid:durableId="899753482">
     <w:abstractNumId w:val="100"/>
   </w:num>
-  <w:num w:numId="90">
+  <w:num w:numId="90" w16cid:durableId="2054570462">
     <w:abstractNumId w:val="70"/>
   </w:num>
-  <w:num w:numId="91">
+  <w:num w:numId="91" w16cid:durableId="1002782850">
     <w:abstractNumId w:val="95"/>
   </w:num>
-  <w:num w:numId="92">
+  <w:num w:numId="92" w16cid:durableId="706640174">
     <w:abstractNumId w:val="88"/>
   </w:num>
-  <w:num w:numId="93">
+  <w:num w:numId="93" w16cid:durableId="615336849">
     <w:abstractNumId w:val="130"/>
   </w:num>
-  <w:num w:numId="94">
+  <w:num w:numId="94" w16cid:durableId="1902867743">
     <w:abstractNumId w:val="79"/>
   </w:num>
-  <w:num w:numId="95">
+  <w:num w:numId="95" w16cid:durableId="811825773">
     <w:abstractNumId w:val="19"/>
   </w:num>
-  <w:num w:numId="96">
+  <w:num w:numId="96" w16cid:durableId="1954435487">
     <w:abstractNumId w:val="64"/>
   </w:num>
-  <w:num w:numId="97">
+  <w:num w:numId="97" w16cid:durableId="1220048765">
     <w:abstractNumId w:val="9"/>
   </w:num>
-  <w:num w:numId="98">
+  <w:num w:numId="98" w16cid:durableId="7680780">
     <w:abstractNumId w:val="12"/>
   </w:num>
-  <w:num w:numId="99">
+  <w:num w:numId="99" w16cid:durableId="1623001104">
     <w:abstractNumId w:val="32"/>
   </w:num>
-  <w:num w:numId="100">
+  <w:num w:numId="100" w16cid:durableId="1314988928">
     <w:abstractNumId w:val="57"/>
   </w:num>
-  <w:num w:numId="101">
+  <w:num w:numId="101" w16cid:durableId="1138495547">
     <w:abstractNumId w:val="76"/>
   </w:num>
-  <w:num w:numId="102">
+  <w:num w:numId="102" w16cid:durableId="323432662">
     <w:abstractNumId w:val="81"/>
   </w:num>
-  <w:num w:numId="103">
+  <w:num w:numId="103" w16cid:durableId="1348167387">
     <w:abstractNumId w:val="94"/>
   </w:num>
-  <w:num w:numId="104">
+  <w:num w:numId="104" w16cid:durableId="1546408644">
     <w:abstractNumId w:val="34"/>
   </w:num>
-  <w:num w:numId="105">
+  <w:num w:numId="105" w16cid:durableId="69010556">
     <w:abstractNumId w:val="13"/>
   </w:num>
-  <w:num w:numId="106">
+  <w:num w:numId="106" w16cid:durableId="1446581366">
     <w:abstractNumId w:val="105"/>
   </w:num>
-  <w:num w:numId="107">
+  <w:num w:numId="107" w16cid:durableId="1753896632">
     <w:abstractNumId w:val="44"/>
   </w:num>
-  <w:num w:numId="108">
+  <w:num w:numId="108" w16cid:durableId="205533938">
     <w:abstractNumId w:val="73"/>
   </w:num>
-  <w:num w:numId="109">
+  <w:num w:numId="109" w16cid:durableId="1436173206">
     <w:abstractNumId w:val="110"/>
   </w:num>
-  <w:num w:numId="110">
+  <w:num w:numId="110" w16cid:durableId="1008754059">
     <w:abstractNumId w:val="5"/>
   </w:num>
-  <w:num w:numId="111">
+  <w:num w:numId="111" w16cid:durableId="77214660">
     <w:abstractNumId w:val="83"/>
   </w:num>
-  <w:num w:numId="112">
+  <w:num w:numId="112" w16cid:durableId="194344013">
     <w:abstractNumId w:val="21"/>
   </w:num>
-  <w:num w:numId="113">
+  <w:num w:numId="113" w16cid:durableId="1414164311">
     <w:abstractNumId w:val="106"/>
   </w:num>
-  <w:num w:numId="114">
+  <w:num w:numId="114" w16cid:durableId="1708601833">
     <w:abstractNumId w:val="40"/>
   </w:num>
-  <w:num w:numId="115">
+  <w:num w:numId="115" w16cid:durableId="1421172092">
     <w:abstractNumId w:val="134"/>
   </w:num>
-  <w:num w:numId="116">
+  <w:num w:numId="116" w16cid:durableId="2001733732">
     <w:abstractNumId w:val="42"/>
   </w:num>
-  <w:num w:numId="117">
+  <w:num w:numId="117" w16cid:durableId="1460566109">
     <w:abstractNumId w:val="33"/>
   </w:num>
-  <w:num w:numId="118">
+  <w:num w:numId="118" w16cid:durableId="1584875809">
     <w:abstractNumId w:val="87"/>
   </w:num>
-  <w:num w:numId="119">
+  <w:num w:numId="119" w16cid:durableId="1029336470">
     <w:abstractNumId w:val="7"/>
   </w:num>
-  <w:num w:numId="120">
+  <w:num w:numId="120" w16cid:durableId="1718821497">
     <w:abstractNumId w:val="132"/>
   </w:num>
-  <w:num w:numId="121">
+  <w:num w:numId="121" w16cid:durableId="1906528460">
     <w:abstractNumId w:val="59"/>
   </w:num>
-  <w:num w:numId="122">
+  <w:num w:numId="122" w16cid:durableId="2004888357">
     <w:abstractNumId w:val="118"/>
   </w:num>
-  <w:num w:numId="123">
+  <w:num w:numId="123" w16cid:durableId="1802114502">
     <w:abstractNumId w:val="113"/>
   </w:num>
-  <w:num w:numId="124">
+  <w:num w:numId="124" w16cid:durableId="1744569746">
     <w:abstractNumId w:val="28"/>
   </w:num>
-  <w:num w:numId="125">
+  <w:num w:numId="125" w16cid:durableId="1616058885">
     <w:abstractNumId w:val="84"/>
   </w:num>
-  <w:num w:numId="126">
+  <w:num w:numId="126" w16cid:durableId="2081445453">
     <w:abstractNumId w:val="96"/>
   </w:num>
-  <w:num w:numId="127">
+  <w:num w:numId="127" w16cid:durableId="184759376">
     <w:abstractNumId w:val="52"/>
   </w:num>
-  <w:num w:numId="128">
+  <w:num w:numId="128" w16cid:durableId="1524125339">
     <w:abstractNumId w:val="123"/>
   </w:num>
-  <w:num w:numId="129">
+  <w:num w:numId="129" w16cid:durableId="760026993">
     <w:abstractNumId w:val="51"/>
   </w:num>
-  <w:num w:numId="130">
+  <w:num w:numId="130" w16cid:durableId="832261373">
     <w:abstractNumId w:val="77"/>
   </w:num>
-  <w:num w:numId="131">
+  <w:num w:numId="131" w16cid:durableId="263224362">
     <w:abstractNumId w:val="62"/>
   </w:num>
-  <w:num w:numId="132">
+  <w:num w:numId="132" w16cid:durableId="2120293740">
     <w:abstractNumId w:val="22"/>
   </w:num>
-  <w:num w:numId="133">
+  <w:num w:numId="133" w16cid:durableId="664361060">
     <w:abstractNumId w:val="71"/>
   </w:num>
-  <w:num w:numId="134">
+  <w:num w:numId="134" w16cid:durableId="246773780">
     <w:abstractNumId w:val="85"/>
   </w:num>
-  <w:num w:numId="135">
+  <w:num w:numId="135" w16cid:durableId="2135908045">
     <w:abstractNumId w:val="1"/>
   </w:num>
   <w:numIdMacAtCleanup w:val="135"/>
@@ -18414,7 +18124,7 @@
 </file>
 
 <file path=word/styles.xml><?xml version="1.0" encoding="utf-8"?>
-<w:styles xmlns:mc="http://schemas.openxmlformats.org/markup-compatibility/2006" xmlns:r="http://schemas.openxmlformats.org/officeDocument/2006/relationships" xmlns:w="http://schemas.openxmlformats.org/wordprocessingml/2006/main" xmlns:w14="http://schemas.microsoft.com/office/word/2010/wordml" xmlns:w15="http://schemas.microsoft.com/office/word/2012/wordml" mc:Ignorable="w14 w15">
+<w:styles xmlns:mc="http://schemas.openxmlformats.org/markup-compatibility/2006" xmlns:r="http://schemas.openxmlformats.org/officeDocument/2006/relationships" xmlns:w="http://schemas.openxmlformats.org/wordprocessingml/2006/main" xmlns:w14="http://schemas.microsoft.com/office/word/2010/wordml" xmlns:w15="http://schemas.microsoft.com/office/word/2012/wordml" xmlns:w16cex="http://schemas.microsoft.com/office/word/2018/wordml/cex" xmlns:w16cid="http://schemas.microsoft.com/office/word/2016/wordml/cid" xmlns:w16="http://schemas.microsoft.com/office/word/2018/wordml" xmlns:w16sdtdh="http://schemas.microsoft.com/office/word/2020/wordml/sdtdatahash" xmlns:w16se="http://schemas.microsoft.com/office/word/2015/wordml/symex" mc:Ignorable="w14 w15 w16se w16cid w16 w16cex w16sdtdh">
   <w:docDefaults>
     <w:rPrDefault>
       <w:rPr>
@@ -18424,7 +18134,7 @@
     </w:rPrDefault>
     <w:pPrDefault/>
   </w:docDefaults>
-  <w:latentStyles w:defLockedState="0" w:defUIPriority="99" w:defSemiHidden="0" w:defUnhideWhenUsed="0" w:defQFormat="0" w:count="371">
+  <w:latentStyles w:defLockedState="0" w:defUIPriority="99" w:defSemiHidden="0" w:defUnhideWhenUsed="0" w:defQFormat="0" w:count="376">
     <w:lsdException w:name="Normal" w:uiPriority="0" w:qFormat="1"/>
     <w:lsdException w:name="heading 1" w:uiPriority="9" w:qFormat="1"/>
     <w:lsdException w:name="heading 2" w:semiHidden="1" w:uiPriority="9" w:unhideWhenUsed="1" w:qFormat="1"/>
@@ -18530,7 +18240,6 @@
     <w:lsdException w:name="HTML Sample" w:semiHidden="1" w:unhideWhenUsed="1"/>
     <w:lsdException w:name="HTML Typewriter" w:semiHidden="1" w:unhideWhenUsed="1"/>
     <w:lsdException w:name="HTML Variable" w:semiHidden="1" w:unhideWhenUsed="1"/>
-    <w:lsdException w:name="Normal Table" w:semiHidden="1" w:unhideWhenUsed="1"/>
     <w:lsdException w:name="annotation subject" w:semiHidden="1" w:unhideWhenUsed="1"/>
     <w:lsdException w:name="No List" w:semiHidden="1" w:unhideWhenUsed="1"/>
     <w:lsdException w:name="Outline List 1" w:semiHidden="1" w:unhideWhenUsed="1"/>
@@ -18573,11 +18282,8 @@
     <w:lsdException w:name="Table Contemporary" w:semiHidden="1" w:unhideWhenUsed="1"/>
     <w:lsdException w:name="Table Elegant" w:semiHidden="1" w:unhideWhenUsed="1"/>
     <w:lsdException w:name="Table Professional" w:semiHidden="1" w:unhideWhenUsed="1"/>
-    <w:lsdException w:name="Table Subtle 1" w:semiHidden="1" w:unhideWhenUsed="1"/>
     <w:lsdException w:name="Table Subtle 2" w:semiHidden="1" w:unhideWhenUsed="1"/>
     <w:lsdException w:name="Table Web 1" w:semiHidden="1" w:unhideWhenUsed="1"/>
-    <w:lsdException w:name="Table Web 2" w:semiHidden="1" w:unhideWhenUsed="1"/>
-    <w:lsdException w:name="Table Web 3" w:semiHidden="1" w:unhideWhenUsed="1"/>
     <w:lsdException w:name="Balloon Text" w:semiHidden="1" w:unhideWhenUsed="1"/>
     <w:lsdException w:name="Table Grid" w:uiPriority="0"/>
     <w:lsdException w:name="Table Theme" w:semiHidden="1" w:unhideWhenUsed="1"/>
@@ -18796,6 +18502,11 @@
     <w:lsdException w:name="List Table 5 Dark Accent 6" w:uiPriority="50"/>
     <w:lsdException w:name="List Table 6 Colorful Accent 6" w:uiPriority="51"/>
     <w:lsdException w:name="List Table 7 Colorful Accent 6" w:uiPriority="52"/>
+    <w:lsdException w:name="Mention" w:semiHidden="1" w:unhideWhenUsed="1"/>
+    <w:lsdException w:name="Smart Hyperlink" w:semiHidden="1" w:unhideWhenUsed="1"/>
+    <w:lsdException w:name="Hashtag" w:semiHidden="1" w:unhideWhenUsed="1"/>
+    <w:lsdException w:name="Unresolved Mention" w:semiHidden="1" w:unhideWhenUsed="1"/>
+    <w:lsdException w:name="Smart Link" w:semiHidden="1" w:unhideWhenUsed="1"/>
   </w:latentStyles>
   <w:style w:type="paragraph" w:default="1" w:styleId="Normal">
     <w:name w:val="Normal"/>

</xml_diff>